<commit_message>
Ajustes manuscrito, recursos y esqueleto
</commit_message>
<xml_diff>
--- a/fuentes/contenidos/grado07/guion01/LE_G07_01_CO manuscrito.docx
+++ b/fuentes/contenidos/grado07/guion01/LE_G07_01_CO manuscrito.docx
@@ -222,12 +222,6 @@
         <w:gridCol w:w="5939"/>
       </w:tblGrid>
       <w:tr>
-        <w:tblPrEx>
-          <w:tblCellMar>
-            <w:top w:w="0" w:type="dxa"/>
-            <w:bottom w:w="0" w:type="dxa"/>
-          </w:tblCellMar>
-        </w:tblPrEx>
         <w:tc>
           <w:tcPr>
             <w:tcW w:w="2955" w:type="dxa"/>
@@ -294,12 +288,6 @@
         </w:tc>
       </w:tr>
       <w:tr>
-        <w:tblPrEx>
-          <w:tblCellMar>
-            <w:top w:w="0" w:type="dxa"/>
-            <w:bottom w:w="0" w:type="dxa"/>
-          </w:tblCellMar>
-        </w:tblPrEx>
         <w:tc>
           <w:tcPr>
             <w:tcW w:w="2955" w:type="dxa"/>
@@ -371,12 +359,6 @@
         </w:tc>
       </w:tr>
       <w:tr>
-        <w:tblPrEx>
-          <w:tblCellMar>
-            <w:top w:w="0" w:type="dxa"/>
-            <w:bottom w:w="0" w:type="dxa"/>
-          </w:tblCellMar>
-        </w:tblPrEx>
         <w:tc>
           <w:tcPr>
             <w:tcW w:w="2955" w:type="dxa"/>
@@ -448,12 +430,6 @@
         </w:tc>
       </w:tr>
       <w:tr>
-        <w:tblPrEx>
-          <w:tblCellMar>
-            <w:top w:w="0" w:type="dxa"/>
-            <w:bottom w:w="0" w:type="dxa"/>
-          </w:tblCellMar>
-        </w:tblPrEx>
         <w:tc>
           <w:tcPr>
             <w:tcW w:w="2955" w:type="dxa"/>
@@ -486,59 +462,7 @@
                 <w:szCs w:val="18"/>
                 <w:lang w:val="es-ES_tradnl"/>
               </w:rPr>
-              <w:t xml:space="preserve">Código </w:t>
-            </w:r>
-            <w:proofErr w:type="spellStart"/>
-            <w:r>
-              <w:rPr>
-                <w:rFonts w:ascii="TimesNewRomanPS-BoldMT" w:eastAsia="TimesNewRomanPS-BoldMT" w:hAnsi="TimesNewRomanPS-BoldMT" w:cs="TimesNewRomanPS-BoldMT"/>
-                <w:b/>
-                <w:bCs/>
-                <w:color w:val="000000"/>
-                <w:sz w:val="18"/>
-                <w:szCs w:val="18"/>
-                <w:lang w:val="es-ES_tradnl"/>
-              </w:rPr>
-              <w:t>Shutterstock</w:t>
-            </w:r>
-            <w:proofErr w:type="spellEnd"/>
-            <w:r>
-              <w:rPr>
-                <w:rFonts w:ascii="TimesNewRomanPS-BoldMT" w:eastAsia="TimesNewRomanPS-BoldMT" w:hAnsi="TimesNewRomanPS-BoldMT" w:cs="TimesNewRomanPS-BoldMT"/>
-                <w:b/>
-                <w:bCs/>
-                <w:color w:val="000000"/>
-                <w:sz w:val="18"/>
-                <w:szCs w:val="18"/>
-                <w:lang w:val="es-ES_tradnl"/>
-              </w:rPr>
-              <w:t xml:space="preserve"> (o URL o la ruta en </w:t>
-            </w:r>
-            <w:proofErr w:type="spellStart"/>
-            <w:r>
-              <w:rPr>
-                <w:rFonts w:ascii="TimesNewRomanPS-BoldMT" w:eastAsia="TimesNewRomanPS-BoldMT" w:hAnsi="TimesNewRomanPS-BoldMT" w:cs="TimesNewRomanPS-BoldMT"/>
-                <w:b/>
-                <w:bCs/>
-                <w:color w:val="000000"/>
-                <w:sz w:val="18"/>
-                <w:szCs w:val="18"/>
-                <w:lang w:val="es-ES_tradnl"/>
-              </w:rPr>
-              <w:t>AulaPlaneta</w:t>
-            </w:r>
-            <w:proofErr w:type="spellEnd"/>
-            <w:r>
-              <w:rPr>
-                <w:rFonts w:ascii="TimesNewRomanPS-BoldMT" w:eastAsia="TimesNewRomanPS-BoldMT" w:hAnsi="TimesNewRomanPS-BoldMT" w:cs="TimesNewRomanPS-BoldMT"/>
-                <w:b/>
-                <w:bCs/>
-                <w:color w:val="000000"/>
-                <w:sz w:val="18"/>
-                <w:szCs w:val="18"/>
-                <w:lang w:val="es-ES_tradnl"/>
-              </w:rPr>
-              <w:t>)</w:t>
+              <w:t>Código Shutterstock (o URL o la ruta en AulaPlaneta)</w:t>
             </w:r>
           </w:p>
         </w:tc>
@@ -572,38 +496,12 @@
                 <w:szCs w:val="18"/>
                 <w:lang w:val="es-ES_tradnl"/>
               </w:rPr>
-              <w:t xml:space="preserve"> </w:t>
-            </w:r>
-            <w:proofErr w:type="spellStart"/>
-            <w:r>
-              <w:rPr>
-                <w:rFonts w:ascii="TimesNewRomanPSMT" w:eastAsia="TimesNewRomanPSMT" w:hAnsi="TimesNewRomanPSMT" w:cs="TimesNewRomanPSMT"/>
-                <w:sz w:val="18"/>
-                <w:szCs w:val="18"/>
-                <w:lang w:val="es-ES_tradnl"/>
-              </w:rPr>
-              <w:t>Shutterstock</w:t>
-            </w:r>
-            <w:proofErr w:type="spellEnd"/>
-            <w:r>
-              <w:rPr>
-                <w:rFonts w:ascii="TimesNewRomanPSMT" w:eastAsia="TimesNewRomanPSMT" w:hAnsi="TimesNewRomanPSMT" w:cs="TimesNewRomanPSMT"/>
-                <w:sz w:val="18"/>
-                <w:szCs w:val="18"/>
-                <w:lang w:val="es-ES_tradnl"/>
-              </w:rPr>
-              <w:t xml:space="preserve">  78361810</w:t>
+              <w:t xml:space="preserve"> Shutterstock  78361810</w:t>
             </w:r>
           </w:p>
         </w:tc>
       </w:tr>
       <w:tr>
-        <w:tblPrEx>
-          <w:tblCellMar>
-            <w:top w:w="0" w:type="dxa"/>
-            <w:bottom w:w="0" w:type="dxa"/>
-          </w:tblCellMar>
-        </w:tblPrEx>
         <w:tc>
           <w:tcPr>
             <w:tcW w:w="2955" w:type="dxa"/>
@@ -749,12 +647,6 @@
         <w:gridCol w:w="6698"/>
       </w:tblGrid>
       <w:tr>
-        <w:tblPrEx>
-          <w:tblCellMar>
-            <w:top w:w="0" w:type="dxa"/>
-            <w:bottom w:w="0" w:type="dxa"/>
-          </w:tblCellMar>
-        </w:tblPrEx>
         <w:tc>
           <w:tcPr>
             <w:tcW w:w="2939" w:type="dxa"/>
@@ -820,12 +712,6 @@
         </w:tc>
       </w:tr>
       <w:tr>
-        <w:tblPrEx>
-          <w:tblCellMar>
-            <w:top w:w="0" w:type="dxa"/>
-            <w:bottom w:w="0" w:type="dxa"/>
-          </w:tblCellMar>
-        </w:tblPrEx>
         <w:tc>
           <w:tcPr>
             <w:tcW w:w="2939" w:type="dxa"/>
@@ -933,27 +819,7 @@
                 <w:szCs w:val="18"/>
                 <w:lang w:val="es-ES_tradnl"/>
               </w:rPr>
-              <w:t xml:space="preserve">una carta, una tarea, una nota, un artículo, </w:t>
-            </w:r>
-            <w:proofErr w:type="spellStart"/>
-            <w:r>
-              <w:rPr>
-                <w:rFonts w:ascii="TimesNewRomanPSMT" w:eastAsia="TimesNewRomanPSMT" w:hAnsi="TimesNewRomanPSMT" w:cs="TimesNewRomanPSMT"/>
-                <w:sz w:val="18"/>
-                <w:szCs w:val="18"/>
-                <w:lang w:val="es-ES_tradnl"/>
-              </w:rPr>
-              <w:t>etc</w:t>
-            </w:r>
-            <w:proofErr w:type="spellEnd"/>
-            <w:r>
-              <w:rPr>
-                <w:rFonts w:ascii="TimesNewRomanPSMT" w:eastAsia="TimesNewRomanPSMT" w:hAnsi="TimesNewRomanPSMT" w:cs="TimesNewRomanPSMT"/>
-                <w:sz w:val="18"/>
-                <w:szCs w:val="18"/>
-                <w:lang w:val="es-ES_tradnl"/>
-              </w:rPr>
-              <w:t>).</w:t>
+              <w:t>una carta, una tarea, una nota, un artículo, etc).</w:t>
             </w:r>
           </w:p>
           <w:p>
@@ -1003,27 +869,7 @@
                 <w:szCs w:val="18"/>
                 <w:lang w:val="es-ES_tradnl"/>
               </w:rPr>
-              <w:t xml:space="preserve">a forma en la que se dice. Por esta razón se </w:t>
-            </w:r>
-            <w:proofErr w:type="spellStart"/>
-            <w:r>
-              <w:rPr>
-                <w:rFonts w:ascii="TimesNewRomanPSMT" w:eastAsia="TimesNewRomanPSMT" w:hAnsi="TimesNewRomanPSMT" w:cs="TimesNewRomanPSMT"/>
-                <w:sz w:val="18"/>
-                <w:szCs w:val="18"/>
-                <w:lang w:val="es-ES_tradnl"/>
-              </w:rPr>
-              <w:t>ultilizan</w:t>
-            </w:r>
-            <w:proofErr w:type="spellEnd"/>
-            <w:r>
-              <w:rPr>
-                <w:rFonts w:ascii="TimesNewRomanPSMT" w:eastAsia="TimesNewRomanPSMT" w:hAnsi="TimesNewRomanPSMT" w:cs="TimesNewRomanPSMT"/>
-                <w:sz w:val="18"/>
-                <w:szCs w:val="18"/>
-                <w:lang w:val="es-ES_tradnl"/>
-              </w:rPr>
-              <w:t xml:space="preserve"> </w:t>
+              <w:t xml:space="preserve">a forma en la que se dice. Por esta razón se ultilizan </w:t>
             </w:r>
             <w:r>
               <w:rPr>
@@ -1339,29 +1185,7 @@
           <w:szCs w:val="21"/>
           <w:lang w:val="es-ES_tradnl"/>
         </w:rPr>
-        <w:t xml:space="preserve">ruto antes </w:t>
-      </w:r>
-      <w:proofErr w:type="spellStart"/>
-      <w:r>
-        <w:rPr>
-          <w:rFonts w:eastAsia="ArialMT" w:cs="ArialMT"/>
-          <w:color w:val="262626"/>
-          <w:sz w:val="21"/>
-          <w:szCs w:val="21"/>
-          <w:lang w:val="es-ES_tradnl"/>
-        </w:rPr>
-        <w:t>que’l</w:t>
-      </w:r>
-      <w:proofErr w:type="spellEnd"/>
-      <w:r>
-        <w:rPr>
-          <w:rFonts w:eastAsia="ArialMT" w:cs="ArialMT"/>
-          <w:color w:val="262626"/>
-          <w:sz w:val="21"/>
-          <w:szCs w:val="21"/>
-          <w:lang w:val="es-ES_tradnl"/>
-        </w:rPr>
-        <w:t xml:space="preserve"> tiempo airado </w:t>
+        <w:t xml:space="preserve">ruto antes que’l tiempo airado </w:t>
       </w:r>
       <w:r>
         <w:rPr>
@@ -1540,7 +1364,6 @@
           <w:lang w:val="es-ES_tradnl"/>
         </w:rPr>
       </w:pPr>
-      <w:proofErr w:type="spellStart"/>
       <w:r>
         <w:rPr>
           <w:rFonts w:eastAsia="ArialMT" w:cs="ArialMT"/>
@@ -1549,18 +1372,7 @@
           <w:szCs w:val="21"/>
           <w:lang w:val="es-ES_tradnl"/>
         </w:rPr>
-        <w:t>AulaPlaneta</w:t>
-      </w:r>
-      <w:proofErr w:type="spellEnd"/>
-      <w:r>
-        <w:rPr>
-          <w:rFonts w:eastAsia="ArialMT" w:cs="ArialMT"/>
-          <w:color w:val="262626"/>
-          <w:sz w:val="21"/>
-          <w:szCs w:val="21"/>
-          <w:lang w:val="es-ES_tradnl"/>
-        </w:rPr>
-        <w:t>.</w:t>
+        <w:t>AulaPlaneta.</w:t>
       </w:r>
     </w:p>
     <w:p>
@@ -1746,12 +1558,6 @@
         <w:gridCol w:w="5872"/>
       </w:tblGrid>
       <w:tr>
-        <w:tblPrEx>
-          <w:tblCellMar>
-            <w:top w:w="0" w:type="dxa"/>
-            <w:bottom w:w="0" w:type="dxa"/>
-          </w:tblCellMar>
-        </w:tblPrEx>
         <w:tc>
           <w:tcPr>
             <w:tcW w:w="3000" w:type="dxa"/>
@@ -1819,12 +1625,6 @@
         </w:tc>
       </w:tr>
       <w:tr>
-        <w:tblPrEx>
-          <w:tblCellMar>
-            <w:top w:w="0" w:type="dxa"/>
-            <w:bottom w:w="0" w:type="dxa"/>
-          </w:tblCellMar>
-        </w:tblPrEx>
         <w:tc>
           <w:tcPr>
             <w:tcW w:w="3000" w:type="dxa"/>
@@ -1894,12 +1694,6 @@
         </w:tc>
       </w:tr>
       <w:tr>
-        <w:tblPrEx>
-          <w:tblCellMar>
-            <w:top w:w="0" w:type="dxa"/>
-            <w:bottom w:w="0" w:type="dxa"/>
-          </w:tblCellMar>
-        </w:tblPrEx>
         <w:tc>
           <w:tcPr>
             <w:tcW w:w="3000" w:type="dxa"/>
@@ -1959,7 +1753,6 @@
                 <w:lang w:val="es-ES_tradnl"/>
               </w:rPr>
             </w:pPr>
-            <w:proofErr w:type="spellStart"/>
             <w:r>
               <w:rPr>
                 <w:rFonts w:eastAsia="Times-Roman" w:cs="Times-Roman"/>
@@ -1968,151 +1761,12 @@
                 <w:szCs w:val="18"/>
                 <w:lang w:val="es-ES_tradnl"/>
               </w:rPr>
-              <w:t>Vienna</w:t>
-            </w:r>
-            <w:proofErr w:type="spellEnd"/>
-            <w:r>
-              <w:rPr>
-                <w:rFonts w:eastAsia="Times-Roman" w:cs="Times-Roman"/>
-                <w:color w:val="262626"/>
-                <w:sz w:val="18"/>
-                <w:szCs w:val="18"/>
-                <w:lang w:val="es-ES_tradnl"/>
-              </w:rPr>
-              <w:t xml:space="preserve"> - </w:t>
-            </w:r>
-            <w:proofErr w:type="spellStart"/>
-            <w:r>
-              <w:rPr>
-                <w:rFonts w:eastAsia="Times-Roman" w:cs="Times-Roman"/>
-                <w:color w:val="262626"/>
-                <w:sz w:val="18"/>
-                <w:szCs w:val="18"/>
-                <w:lang w:val="es-ES_tradnl"/>
-              </w:rPr>
-              <w:t>philosopher</w:t>
-            </w:r>
-            <w:proofErr w:type="spellEnd"/>
-            <w:r>
-              <w:rPr>
-                <w:rFonts w:eastAsia="Times-Roman" w:cs="Times-Roman"/>
-                <w:color w:val="262626"/>
-                <w:sz w:val="18"/>
-                <w:szCs w:val="18"/>
-                <w:lang w:val="es-ES_tradnl"/>
-              </w:rPr>
-              <w:t xml:space="preserve"> </w:t>
-            </w:r>
-            <w:proofErr w:type="spellStart"/>
-            <w:r>
-              <w:rPr>
-                <w:rFonts w:eastAsia="Times-Roman" w:cs="Times-Roman"/>
-                <w:color w:val="262626"/>
-                <w:sz w:val="18"/>
-                <w:szCs w:val="18"/>
-                <w:lang w:val="es-ES_tradnl"/>
-              </w:rPr>
-              <w:t>statue</w:t>
-            </w:r>
-            <w:proofErr w:type="spellEnd"/>
-            <w:r>
-              <w:rPr>
-                <w:rFonts w:eastAsia="Times-Roman" w:cs="Times-Roman"/>
-                <w:color w:val="262626"/>
-                <w:sz w:val="18"/>
-                <w:szCs w:val="18"/>
-                <w:lang w:val="es-ES_tradnl"/>
-              </w:rPr>
-              <w:t xml:space="preserve"> </w:t>
-            </w:r>
-            <w:proofErr w:type="spellStart"/>
-            <w:r>
-              <w:rPr>
-                <w:rFonts w:eastAsia="Times-Roman" w:cs="Times-Roman"/>
-                <w:color w:val="262626"/>
-                <w:sz w:val="18"/>
-                <w:szCs w:val="18"/>
-                <w:lang w:val="es-ES_tradnl"/>
-              </w:rPr>
-              <w:t>for</w:t>
-            </w:r>
-            <w:proofErr w:type="spellEnd"/>
-            <w:r>
-              <w:rPr>
-                <w:rFonts w:eastAsia="Times-Roman" w:cs="Times-Roman"/>
-                <w:color w:val="262626"/>
-                <w:sz w:val="18"/>
-                <w:szCs w:val="18"/>
-                <w:lang w:val="es-ES_tradnl"/>
-              </w:rPr>
-              <w:t xml:space="preserve"> </w:t>
-            </w:r>
-            <w:proofErr w:type="spellStart"/>
-            <w:r>
-              <w:rPr>
-                <w:rFonts w:eastAsia="Times-Roman" w:cs="Times-Roman"/>
-                <w:color w:val="262626"/>
-                <w:sz w:val="18"/>
-                <w:szCs w:val="18"/>
-                <w:lang w:val="es-ES_tradnl"/>
-              </w:rPr>
-              <w:t>the</w:t>
-            </w:r>
-            <w:proofErr w:type="spellEnd"/>
-            <w:r>
-              <w:rPr>
-                <w:rFonts w:eastAsia="Times-Roman" w:cs="Times-Roman"/>
-                <w:color w:val="262626"/>
-                <w:sz w:val="18"/>
-                <w:szCs w:val="18"/>
-                <w:lang w:val="es-ES_tradnl"/>
-              </w:rPr>
-              <w:t xml:space="preserve"> </w:t>
-            </w:r>
-            <w:proofErr w:type="spellStart"/>
-            <w:r>
-              <w:rPr>
-                <w:rFonts w:eastAsia="Times-Roman" w:cs="Times-Roman"/>
-                <w:color w:val="262626"/>
-                <w:sz w:val="18"/>
-                <w:szCs w:val="18"/>
-                <w:lang w:val="es-ES_tradnl"/>
-              </w:rPr>
-              <w:t>Parliament</w:t>
-            </w:r>
-            <w:proofErr w:type="spellEnd"/>
-            <w:r>
-              <w:rPr>
-                <w:rFonts w:eastAsia="Times-Roman" w:cs="Times-Roman"/>
-                <w:color w:val="262626"/>
-                <w:sz w:val="18"/>
-                <w:szCs w:val="18"/>
-                <w:lang w:val="es-ES_tradnl"/>
-              </w:rPr>
-              <w:t xml:space="preserve"> - </w:t>
-            </w:r>
-            <w:proofErr w:type="spellStart"/>
-            <w:r>
-              <w:rPr>
-                <w:rFonts w:eastAsia="Times-Roman" w:cs="Times-Roman"/>
-                <w:color w:val="262626"/>
-                <w:sz w:val="18"/>
-                <w:szCs w:val="18"/>
-                <w:lang w:val="es-ES_tradnl"/>
-              </w:rPr>
-              <w:t>Herodotus</w:t>
-            </w:r>
-            <w:proofErr w:type="spellEnd"/>
+              <w:t>Vienna - philosopher statue for the Parliament - Herodotus</w:t>
+            </w:r>
           </w:p>
         </w:tc>
       </w:tr>
       <w:tr>
-        <w:tblPrEx>
-          <w:tblCellMar>
-            <w:top w:w="0" w:type="dxa"/>
-            <w:bottom w:w="0" w:type="dxa"/>
-          </w:tblCellMar>
-        </w:tblPrEx>
         <w:tc>
           <w:tcPr>
             <w:tcW w:w="3000" w:type="dxa"/>
@@ -2145,59 +1799,76 @@
                 <w:szCs w:val="18"/>
                 <w:lang w:val="es-ES_tradnl"/>
               </w:rPr>
-              <w:t xml:space="preserve">Código </w:t>
-            </w:r>
-            <w:proofErr w:type="spellStart"/>
-            <w:r>
-              <w:rPr>
-                <w:rFonts w:ascii="TimesNewRomanPS-BoldMT" w:eastAsia="TimesNewRomanPS-BoldMT" w:hAnsi="TimesNewRomanPS-BoldMT" w:cs="TimesNewRomanPS-BoldMT"/>
-                <w:b/>
-                <w:bCs/>
-                <w:color w:val="000000"/>
+              <w:t>Código Shutterstock (o URL o la ruta en AulaPlaneta)</w:t>
+            </w:r>
+          </w:p>
+        </w:tc>
+        <w:tc>
+          <w:tcPr>
+            <w:tcW w:w="6645" w:type="dxa"/>
+            <w:tcBorders>
+              <w:left w:val="single" w:sz="2" w:space="0" w:color="000000"/>
+              <w:bottom w:val="single" w:sz="2" w:space="0" w:color="000000"/>
+              <w:right w:val="single" w:sz="2" w:space="0" w:color="000000"/>
+            </w:tcBorders>
+            <w:shd w:val="clear" w:color="auto" w:fill="auto"/>
+            <w:tcMar>
+              <w:top w:w="55" w:type="dxa"/>
+              <w:left w:w="55" w:type="dxa"/>
+              <w:bottom w:w="55" w:type="dxa"/>
+              <w:right w:w="55" w:type="dxa"/>
+            </w:tcMar>
+          </w:tcPr>
+          <w:p>
+            <w:pPr>
+              <w:pStyle w:val="Contenidodelatabla"/>
+              <w:rPr>
+                <w:lang w:val="es-ES_tradnl"/>
+              </w:rPr>
+            </w:pPr>
+            <w:r>
+              <w:rPr>
+                <w:sz w:val="20"/>
+                <w:szCs w:val="20"/>
+                <w:lang w:val="es-ES_tradnl"/>
+              </w:rPr>
+              <w:t>30433759</w:t>
+            </w:r>
+          </w:p>
+        </w:tc>
+      </w:tr>
+      <w:tr>
+        <w:tc>
+          <w:tcPr>
+            <w:tcW w:w="3000" w:type="dxa"/>
+            <w:tcBorders>
+              <w:left w:val="single" w:sz="2" w:space="0" w:color="000000"/>
+              <w:bottom w:val="single" w:sz="2" w:space="0" w:color="000000"/>
+            </w:tcBorders>
+            <w:shd w:val="clear" w:color="auto" w:fill="auto"/>
+            <w:tcMar>
+              <w:top w:w="55" w:type="dxa"/>
+              <w:left w:w="55" w:type="dxa"/>
+              <w:bottom w:w="55" w:type="dxa"/>
+              <w:right w:w="55" w:type="dxa"/>
+            </w:tcMar>
+          </w:tcPr>
+          <w:p>
+            <w:pPr>
+              <w:pStyle w:val="Contenidodelatabla"/>
+              <w:rPr>
+                <w:lang w:val="es-ES_tradnl"/>
+              </w:rPr>
+            </w:pPr>
+            <w:r>
+              <w:rPr>
+                <w:b/>
+                <w:bCs/>
                 <w:sz w:val="18"/>
                 <w:szCs w:val="18"/>
                 <w:lang w:val="es-ES_tradnl"/>
               </w:rPr>
-              <w:t>Shutterstock</w:t>
-            </w:r>
-            <w:proofErr w:type="spellEnd"/>
-            <w:r>
-              <w:rPr>
-                <w:rFonts w:ascii="TimesNewRomanPS-BoldMT" w:eastAsia="TimesNewRomanPS-BoldMT" w:hAnsi="TimesNewRomanPS-BoldMT" w:cs="TimesNewRomanPS-BoldMT"/>
-                <w:b/>
-                <w:bCs/>
-                <w:color w:val="000000"/>
-                <w:sz w:val="18"/>
-                <w:szCs w:val="18"/>
-                <w:lang w:val="es-ES_tradnl"/>
-              </w:rPr>
-              <w:t xml:space="preserve"> (o URL o la ruta en </w:t>
-            </w:r>
-            <w:proofErr w:type="spellStart"/>
-            <w:r>
-              <w:rPr>
-                <w:rFonts w:ascii="TimesNewRomanPS-BoldMT" w:eastAsia="TimesNewRomanPS-BoldMT" w:hAnsi="TimesNewRomanPS-BoldMT" w:cs="TimesNewRomanPS-BoldMT"/>
-                <w:b/>
-                <w:bCs/>
-                <w:color w:val="000000"/>
-                <w:sz w:val="18"/>
-                <w:szCs w:val="18"/>
-                <w:lang w:val="es-ES_tradnl"/>
-              </w:rPr>
-              <w:t>AulaPlaneta</w:t>
-            </w:r>
-            <w:proofErr w:type="spellEnd"/>
-            <w:r>
-              <w:rPr>
-                <w:rFonts w:ascii="TimesNewRomanPS-BoldMT" w:eastAsia="TimesNewRomanPS-BoldMT" w:hAnsi="TimesNewRomanPS-BoldMT" w:cs="TimesNewRomanPS-BoldMT"/>
-                <w:b/>
-                <w:bCs/>
-                <w:color w:val="000000"/>
-                <w:sz w:val="18"/>
-                <w:szCs w:val="18"/>
-                <w:lang w:val="es-ES_tradnl"/>
-              </w:rPr>
-              <w:t>)</w:t>
+              <w:t>Pie de imagen</w:t>
             </w:r>
           </w:p>
         </w:tc>
@@ -2226,81 +1897,6 @@
             </w:pPr>
             <w:r>
               <w:rPr>
-                <w:sz w:val="20"/>
-                <w:szCs w:val="20"/>
-                <w:lang w:val="es-ES_tradnl"/>
-              </w:rPr>
-              <w:t>30433759</w:t>
-            </w:r>
-          </w:p>
-        </w:tc>
-      </w:tr>
-      <w:tr>
-        <w:tblPrEx>
-          <w:tblCellMar>
-            <w:top w:w="0" w:type="dxa"/>
-            <w:bottom w:w="0" w:type="dxa"/>
-          </w:tblCellMar>
-        </w:tblPrEx>
-        <w:tc>
-          <w:tcPr>
-            <w:tcW w:w="3000" w:type="dxa"/>
-            <w:tcBorders>
-              <w:left w:val="single" w:sz="2" w:space="0" w:color="000000"/>
-              <w:bottom w:val="single" w:sz="2" w:space="0" w:color="000000"/>
-            </w:tcBorders>
-            <w:shd w:val="clear" w:color="auto" w:fill="auto"/>
-            <w:tcMar>
-              <w:top w:w="55" w:type="dxa"/>
-              <w:left w:w="55" w:type="dxa"/>
-              <w:bottom w:w="55" w:type="dxa"/>
-              <w:right w:w="55" w:type="dxa"/>
-            </w:tcMar>
-          </w:tcPr>
-          <w:p>
-            <w:pPr>
-              <w:pStyle w:val="Contenidodelatabla"/>
-              <w:rPr>
-                <w:lang w:val="es-ES_tradnl"/>
-              </w:rPr>
-            </w:pPr>
-            <w:r>
-              <w:rPr>
-                <w:b/>
-                <w:bCs/>
-                <w:sz w:val="18"/>
-                <w:szCs w:val="18"/>
-                <w:lang w:val="es-ES_tradnl"/>
-              </w:rPr>
-              <w:t>Pie de imagen</w:t>
-            </w:r>
-          </w:p>
-        </w:tc>
-        <w:tc>
-          <w:tcPr>
-            <w:tcW w:w="6645" w:type="dxa"/>
-            <w:tcBorders>
-              <w:left w:val="single" w:sz="2" w:space="0" w:color="000000"/>
-              <w:bottom w:val="single" w:sz="2" w:space="0" w:color="000000"/>
-              <w:right w:val="single" w:sz="2" w:space="0" w:color="000000"/>
-            </w:tcBorders>
-            <w:shd w:val="clear" w:color="auto" w:fill="auto"/>
-            <w:tcMar>
-              <w:top w:w="55" w:type="dxa"/>
-              <w:left w:w="55" w:type="dxa"/>
-              <w:bottom w:w="55" w:type="dxa"/>
-              <w:right w:w="55" w:type="dxa"/>
-            </w:tcMar>
-          </w:tcPr>
-          <w:p>
-            <w:pPr>
-              <w:pStyle w:val="Contenidodelatabla"/>
-              <w:rPr>
-                <w:lang w:val="es-ES_tradnl"/>
-              </w:rPr>
-            </w:pPr>
-            <w:r>
-              <w:rPr>
                 <w:b/>
                 <w:bCs/>
                 <w:sz w:val="21"/>
@@ -2469,7 +2065,6 @@
               </w:rPr>
               <w:t xml:space="preserve">a </w:t>
             </w:r>
-            <w:proofErr w:type="spellStart"/>
             <w:r>
               <w:rPr>
                 <w:sz w:val="21"/>
@@ -2478,7 +2073,6 @@
               </w:rPr>
               <w:t>diversificasión</w:t>
             </w:r>
-            <w:proofErr w:type="spellEnd"/>
             <w:r>
               <w:rPr>
                 <w:sz w:val="21"/>
@@ -2583,12 +2177,6 @@
         <w:gridCol w:w="6668"/>
       </w:tblGrid>
       <w:tr>
-        <w:tblPrEx>
-          <w:tblCellMar>
-            <w:top w:w="0" w:type="dxa"/>
-            <w:bottom w:w="0" w:type="dxa"/>
-          </w:tblCellMar>
-        </w:tblPrEx>
         <w:tc>
           <w:tcPr>
             <w:tcW w:w="2969" w:type="dxa"/>
@@ -2654,12 +2242,6 @@
         </w:tc>
       </w:tr>
       <w:tr>
-        <w:tblPrEx>
-          <w:tblCellMar>
-            <w:top w:w="0" w:type="dxa"/>
-            <w:bottom w:w="0" w:type="dxa"/>
-          </w:tblCellMar>
-        </w:tblPrEx>
         <w:tc>
           <w:tcPr>
             <w:tcW w:w="2969" w:type="dxa"/>
@@ -2731,12 +2313,6 @@
         </w:tc>
       </w:tr>
       <w:tr>
-        <w:tblPrEx>
-          <w:tblCellMar>
-            <w:top w:w="0" w:type="dxa"/>
-            <w:bottom w:w="0" w:type="dxa"/>
-          </w:tblCellMar>
-        </w:tblPrEx>
         <w:tc>
           <w:tcPr>
             <w:tcW w:w="2969" w:type="dxa"/>
@@ -3031,19 +2607,8 @@
                 <w:szCs w:val="20"/>
                 <w:lang w:val="es-ES_tradnl"/>
               </w:rPr>
-              <w:t xml:space="preserve">La </w:t>
-            </w:r>
-            <w:proofErr w:type="spellStart"/>
-            <w:r>
-              <w:rPr>
-                <w:i/>
-                <w:sz w:val="20"/>
-                <w:szCs w:val="20"/>
-                <w:lang w:val="es-ES_tradnl"/>
-              </w:rPr>
-              <w:t>Iliada</w:t>
-            </w:r>
-            <w:proofErr w:type="spellEnd"/>
+              <w:t>La Iliada</w:t>
+            </w:r>
             <w:r>
               <w:rPr>
                 <w:sz w:val="20"/>
@@ -3367,12 +2932,6 @@
         <w:gridCol w:w="6668"/>
       </w:tblGrid>
       <w:tr>
-        <w:tblPrEx>
-          <w:tblCellMar>
-            <w:top w:w="0" w:type="dxa"/>
-            <w:bottom w:w="0" w:type="dxa"/>
-          </w:tblCellMar>
-        </w:tblPrEx>
         <w:tc>
           <w:tcPr>
             <w:tcW w:w="2969" w:type="dxa"/>
@@ -3437,12 +2996,6 @@
         </w:tc>
       </w:tr>
       <w:tr>
-        <w:tblPrEx>
-          <w:tblCellMar>
-            <w:top w:w="0" w:type="dxa"/>
-            <w:bottom w:w="0" w:type="dxa"/>
-          </w:tblCellMar>
-        </w:tblPrEx>
         <w:tc>
           <w:tcPr>
             <w:tcW w:w="2969" w:type="dxa"/>
@@ -3512,12 +3065,6 @@
         </w:tc>
       </w:tr>
       <w:tr>
-        <w:tblPrEx>
-          <w:tblCellMar>
-            <w:top w:w="0" w:type="dxa"/>
-            <w:bottom w:w="0" w:type="dxa"/>
-          </w:tblCellMar>
-        </w:tblPrEx>
         <w:tc>
           <w:tcPr>
             <w:tcW w:w="2969" w:type="dxa"/>
@@ -3589,12 +3136,6 @@
         </w:tc>
       </w:tr>
       <w:tr>
-        <w:tblPrEx>
-          <w:tblCellMar>
-            <w:top w:w="0" w:type="dxa"/>
-            <w:bottom w:w="0" w:type="dxa"/>
-          </w:tblCellMar>
-        </w:tblPrEx>
         <w:tc>
           <w:tcPr>
             <w:tcW w:w="2969" w:type="dxa"/>
@@ -3700,12 +3241,6 @@
         <w:gridCol w:w="6683"/>
       </w:tblGrid>
       <w:tr>
-        <w:tblPrEx>
-          <w:tblCellMar>
-            <w:top w:w="0" w:type="dxa"/>
-            <w:bottom w:w="0" w:type="dxa"/>
-          </w:tblCellMar>
-        </w:tblPrEx>
         <w:tc>
           <w:tcPr>
             <w:tcW w:w="2954" w:type="dxa"/>
@@ -3777,12 +3312,6 @@
         </w:tc>
       </w:tr>
       <w:tr>
-        <w:tblPrEx>
-          <w:tblCellMar>
-            <w:top w:w="0" w:type="dxa"/>
-            <w:bottom w:w="0" w:type="dxa"/>
-          </w:tblCellMar>
-        </w:tblPrEx>
         <w:tc>
           <w:tcPr>
             <w:tcW w:w="2954" w:type="dxa"/>
@@ -3852,12 +3381,6 @@
         </w:tc>
       </w:tr>
       <w:tr>
-        <w:tblPrEx>
-          <w:tblCellMar>
-            <w:top w:w="0" w:type="dxa"/>
-            <w:bottom w:w="0" w:type="dxa"/>
-          </w:tblCellMar>
-        </w:tblPrEx>
         <w:tc>
           <w:tcPr>
             <w:tcW w:w="2954" w:type="dxa"/>
@@ -3929,12 +3452,6 @@
         </w:tc>
       </w:tr>
       <w:tr>
-        <w:tblPrEx>
-          <w:tblCellMar>
-            <w:top w:w="0" w:type="dxa"/>
-            <w:bottom w:w="0" w:type="dxa"/>
-          </w:tblCellMar>
-        </w:tblPrEx>
         <w:tc>
           <w:tcPr>
             <w:tcW w:w="2954" w:type="dxa"/>
@@ -4157,12 +3674,6 @@
         <w:gridCol w:w="6698"/>
       </w:tblGrid>
       <w:tr>
-        <w:tblPrEx>
-          <w:tblCellMar>
-            <w:top w:w="0" w:type="dxa"/>
-            <w:bottom w:w="0" w:type="dxa"/>
-          </w:tblCellMar>
-        </w:tblPrEx>
         <w:tc>
           <w:tcPr>
             <w:tcW w:w="2939" w:type="dxa"/>
@@ -4226,12 +3737,6 @@
         </w:tc>
       </w:tr>
       <w:tr>
-        <w:tblPrEx>
-          <w:tblCellMar>
-            <w:top w:w="0" w:type="dxa"/>
-            <w:bottom w:w="0" w:type="dxa"/>
-          </w:tblCellMar>
-        </w:tblPrEx>
         <w:tc>
           <w:tcPr>
             <w:tcW w:w="2939" w:type="dxa"/>
@@ -4303,12 +3808,6 @@
         </w:tc>
       </w:tr>
       <w:tr>
-        <w:tblPrEx>
-          <w:tblCellMar>
-            <w:top w:w="0" w:type="dxa"/>
-            <w:bottom w:w="0" w:type="dxa"/>
-          </w:tblCellMar>
-        </w:tblPrEx>
         <w:tc>
           <w:tcPr>
             <w:tcW w:w="2939" w:type="dxa"/>
@@ -4429,12 +3928,6 @@
         <w:gridCol w:w="3212"/>
       </w:tblGrid>
       <w:tr>
-        <w:tblPrEx>
-          <w:tblCellMar>
-            <w:top w:w="0" w:type="dxa"/>
-            <w:bottom w:w="0" w:type="dxa"/>
-          </w:tblCellMar>
-        </w:tblPrEx>
         <w:tc>
           <w:tcPr>
             <w:tcW w:w="3212" w:type="dxa"/>
@@ -4811,7 +4304,6 @@
               </w:rPr>
               <w:t xml:space="preserve">. </w:t>
             </w:r>
-            <w:proofErr w:type="spellStart"/>
             <w:r>
               <w:rPr>
                 <w:i/>
@@ -4819,36 +4311,20 @@
                 <w:szCs w:val="20"/>
                 <w:lang w:val="es-ES_tradnl"/>
               </w:rPr>
-              <w:t>Egloga</w:t>
-            </w:r>
-            <w:proofErr w:type="spellEnd"/>
-            <w:r>
-              <w:rPr>
-                <w:i/>
+              <w:t>Egloga III</w:t>
+            </w:r>
+            <w:r>
+              <w:rPr>
                 <w:sz w:val="20"/>
                 <w:szCs w:val="20"/>
                 <w:lang w:val="es-ES_tradnl"/>
               </w:rPr>
-              <w:t xml:space="preserve"> III</w:t>
-            </w:r>
-            <w:r>
-              <w:rPr>
-                <w:sz w:val="20"/>
-                <w:szCs w:val="20"/>
-                <w:lang w:val="es-ES_tradnl"/>
-              </w:rPr>
               <w:t xml:space="preserve"> (Fragmento)</w:t>
             </w:r>
           </w:p>
         </w:tc>
       </w:tr>
       <w:tr>
-        <w:tblPrEx>
-          <w:tblCellMar>
-            <w:top w:w="0" w:type="dxa"/>
-            <w:bottom w:w="0" w:type="dxa"/>
-          </w:tblCellMar>
-        </w:tblPrEx>
         <w:tc>
           <w:tcPr>
             <w:tcW w:w="3212" w:type="dxa"/>
@@ -5084,12 +4560,6 @@
         </w:tc>
       </w:tr>
       <w:tr>
-        <w:tblPrEx>
-          <w:tblCellMar>
-            <w:top w:w="0" w:type="dxa"/>
-            <w:bottom w:w="0" w:type="dxa"/>
-          </w:tblCellMar>
-        </w:tblPrEx>
         <w:tc>
           <w:tcPr>
             <w:tcW w:w="3212" w:type="dxa"/>
@@ -5297,21 +4767,7 @@
             <w:rStyle w:val="VnculoInternet"/>
             <w:lang w:val="es-ES_tradnl"/>
           </w:rPr>
-          <w:t>ver</w:t>
-        </w:r>
-        <w:r>
-          <w:rPr>
-            <w:rStyle w:val="VnculoInternet"/>
-            <w:lang w:val="es-ES_tradnl"/>
-          </w:rPr>
-          <w:t>]</w:t>
-        </w:r>
-        <w:r>
-          <w:rPr>
-            <w:rStyle w:val="VnculoInternet"/>
-            <w:lang w:val="es-ES_tradnl"/>
-          </w:rPr>
-          <w:t>.</w:t>
+          <w:t>ver].</w:t>
         </w:r>
       </w:hyperlink>
       <w:r>
@@ -5349,12 +4805,6 @@
         <w:gridCol w:w="6443"/>
       </w:tblGrid>
       <w:tr>
-        <w:tblPrEx>
-          <w:tblCellMar>
-            <w:top w:w="0" w:type="dxa"/>
-            <w:bottom w:w="0" w:type="dxa"/>
-          </w:tblCellMar>
-        </w:tblPrEx>
         <w:tc>
           <w:tcPr>
             <w:tcW w:w="3194" w:type="dxa"/>
@@ -5418,12 +4868,6 @@
         </w:tc>
       </w:tr>
       <w:tr>
-        <w:tblPrEx>
-          <w:tblCellMar>
-            <w:top w:w="0" w:type="dxa"/>
-            <w:bottom w:w="0" w:type="dxa"/>
-          </w:tblCellMar>
-        </w:tblPrEx>
         <w:tc>
           <w:tcPr>
             <w:tcW w:w="3194" w:type="dxa"/>
@@ -5493,12 +4937,6 @@
         </w:tc>
       </w:tr>
       <w:tr>
-        <w:tblPrEx>
-          <w:tblCellMar>
-            <w:top w:w="0" w:type="dxa"/>
-            <w:bottom w:w="0" w:type="dxa"/>
-          </w:tblCellMar>
-        </w:tblPrEx>
         <w:tc>
           <w:tcPr>
             <w:tcW w:w="3194" w:type="dxa"/>
@@ -5566,16 +5004,20 @@
               </w:rPr>
               <w:t>Pon a prueba tus conocimientos</w:t>
             </w:r>
+            <w:r>
+              <w:rPr>
+                <w:b/>
+                <w:bCs/>
+                <w:sz w:val="21"/>
+                <w:szCs w:val="21"/>
+                <w:lang w:val="es-ES_tradnl"/>
+              </w:rPr>
+              <w:t>: los recursos fónicos</w:t>
+            </w:r>
           </w:p>
         </w:tc>
       </w:tr>
       <w:tr>
-        <w:tblPrEx>
-          <w:tblCellMar>
-            <w:top w:w="0" w:type="dxa"/>
-            <w:bottom w:w="0" w:type="dxa"/>
-          </w:tblCellMar>
-        </w:tblPrEx>
         <w:tc>
           <w:tcPr>
             <w:tcW w:w="3194" w:type="dxa"/>
@@ -5681,12 +5123,6 @@
         <w:gridCol w:w="6443"/>
       </w:tblGrid>
       <w:tr>
-        <w:tblPrEx>
-          <w:tblCellMar>
-            <w:top w:w="0" w:type="dxa"/>
-            <w:bottom w:w="0" w:type="dxa"/>
-          </w:tblCellMar>
-        </w:tblPrEx>
         <w:tc>
           <w:tcPr>
             <w:tcW w:w="3194" w:type="dxa"/>
@@ -5750,12 +5186,6 @@
         </w:tc>
       </w:tr>
       <w:tr>
-        <w:tblPrEx>
-          <w:tblCellMar>
-            <w:top w:w="0" w:type="dxa"/>
-            <w:bottom w:w="0" w:type="dxa"/>
-          </w:tblCellMar>
-        </w:tblPrEx>
         <w:tc>
           <w:tcPr>
             <w:tcW w:w="3194" w:type="dxa"/>
@@ -5823,12 +5253,6 @@
         </w:tc>
       </w:tr>
       <w:tr>
-        <w:tblPrEx>
-          <w:tblCellMar>
-            <w:top w:w="0" w:type="dxa"/>
-            <w:bottom w:w="0" w:type="dxa"/>
-          </w:tblCellMar>
-        </w:tblPrEx>
         <w:tc>
           <w:tcPr>
             <w:tcW w:w="3194" w:type="dxa"/>
@@ -5898,12 +5322,6 @@
         </w:tc>
       </w:tr>
       <w:tr>
-        <w:tblPrEx>
-          <w:tblCellMar>
-            <w:top w:w="0" w:type="dxa"/>
-            <w:bottom w:w="0" w:type="dxa"/>
-          </w:tblCellMar>
-        </w:tblPrEx>
         <w:tc>
           <w:tcPr>
             <w:tcW w:w="3194" w:type="dxa"/>
@@ -5934,20 +5352,8 @@
                 <w:szCs w:val="21"/>
                 <w:lang w:val="es-ES_tradnl"/>
               </w:rPr>
-              <w:t xml:space="preserve">Código </w:t>
-            </w:r>
-            <w:proofErr w:type="spellStart"/>
-            <w:r>
-              <w:rPr>
-                <w:b/>
-                <w:bCs/>
-                <w:sz w:val="21"/>
-                <w:szCs w:val="21"/>
-                <w:lang w:val="es-ES_tradnl"/>
-              </w:rPr>
-              <w:t>Shutterstock</w:t>
-            </w:r>
-            <w:proofErr w:type="spellEnd"/>
+              <w:t>Código Shutterstock</w:t>
+            </w:r>
           </w:p>
         </w:tc>
         <w:tc>
@@ -5988,12 +5394,6 @@
         </w:tc>
       </w:tr>
       <w:tr>
-        <w:tblPrEx>
-          <w:tblCellMar>
-            <w:top w:w="0" w:type="dxa"/>
-            <w:bottom w:w="0" w:type="dxa"/>
-          </w:tblCellMar>
-        </w:tblPrEx>
         <w:tc>
           <w:tcPr>
             <w:tcW w:w="3194" w:type="dxa"/>
@@ -6067,18 +5467,8 @@
                 <w:szCs w:val="20"/>
                 <w:lang w:val="es-ES_tradnl"/>
               </w:rPr>
-              <w:t xml:space="preserve">os siguientes versos del poeta español Luís de Góngora y </w:t>
-            </w:r>
-            <w:proofErr w:type="spellStart"/>
-            <w:r>
-              <w:rPr>
-                <w:sz w:val="20"/>
-                <w:szCs w:val="20"/>
-                <w:lang w:val="es-ES_tradnl"/>
-              </w:rPr>
-              <w:t>Argote</w:t>
-            </w:r>
-            <w:proofErr w:type="spellEnd"/>
+              <w:t>os siguientes versos del poeta español Luís de Góngora y Argote</w:t>
+            </w:r>
             <w:r>
               <w:rPr>
                 <w:sz w:val="20"/>
@@ -6272,12 +5662,6 @@
         <w:gridCol w:w="6458"/>
       </w:tblGrid>
       <w:tr>
-        <w:tblPrEx>
-          <w:tblCellMar>
-            <w:top w:w="0" w:type="dxa"/>
-            <w:bottom w:w="0" w:type="dxa"/>
-          </w:tblCellMar>
-        </w:tblPrEx>
         <w:tc>
           <w:tcPr>
             <w:tcW w:w="3179" w:type="dxa"/>
@@ -6341,12 +5725,6 @@
         </w:tc>
       </w:tr>
       <w:tr>
-        <w:tblPrEx>
-          <w:tblCellMar>
-            <w:top w:w="0" w:type="dxa"/>
-            <w:bottom w:w="0" w:type="dxa"/>
-          </w:tblCellMar>
-        </w:tblPrEx>
         <w:tc>
           <w:tcPr>
             <w:tcW w:w="3179" w:type="dxa"/>
@@ -6414,12 +5792,6 @@
         </w:tc>
       </w:tr>
       <w:tr>
-        <w:tblPrEx>
-          <w:tblCellMar>
-            <w:top w:w="0" w:type="dxa"/>
-            <w:bottom w:w="0" w:type="dxa"/>
-          </w:tblCellMar>
-        </w:tblPrEx>
         <w:tc>
           <w:tcPr>
             <w:tcW w:w="3179" w:type="dxa"/>
@@ -6489,12 +5861,6 @@
         </w:tc>
       </w:tr>
       <w:tr>
-        <w:tblPrEx>
-          <w:tblCellMar>
-            <w:top w:w="0" w:type="dxa"/>
-            <w:bottom w:w="0" w:type="dxa"/>
-          </w:tblCellMar>
-        </w:tblPrEx>
         <w:tc>
           <w:tcPr>
             <w:tcW w:w="3179" w:type="dxa"/>
@@ -6556,12 +5922,6 @@
         </w:tc>
       </w:tr>
       <w:tr>
-        <w:tblPrEx>
-          <w:tblCellMar>
-            <w:top w:w="0" w:type="dxa"/>
-            <w:bottom w:w="0" w:type="dxa"/>
-          </w:tblCellMar>
-        </w:tblPrEx>
         <w:tc>
           <w:tcPr>
             <w:tcW w:w="3179" w:type="dxa"/>
@@ -6633,12 +5993,6 @@
         </w:tc>
       </w:tr>
       <w:tr>
-        <w:tblPrEx>
-          <w:tblCellMar>
-            <w:top w:w="0" w:type="dxa"/>
-            <w:bottom w:w="0" w:type="dxa"/>
-          </w:tblCellMar>
-        </w:tblPrEx>
         <w:tc>
           <w:tcPr>
             <w:tcW w:w="3179" w:type="dxa"/>
@@ -6883,12 +6237,6 @@
         <w:gridCol w:w="6473"/>
       </w:tblGrid>
       <w:tr>
-        <w:tblPrEx>
-          <w:tblCellMar>
-            <w:top w:w="0" w:type="dxa"/>
-            <w:bottom w:w="0" w:type="dxa"/>
-          </w:tblCellMar>
-        </w:tblPrEx>
         <w:tc>
           <w:tcPr>
             <w:tcW w:w="3164" w:type="dxa"/>
@@ -6952,12 +6300,6 @@
         </w:tc>
       </w:tr>
       <w:tr>
-        <w:tblPrEx>
-          <w:tblCellMar>
-            <w:top w:w="0" w:type="dxa"/>
-            <w:bottom w:w="0" w:type="dxa"/>
-          </w:tblCellMar>
-        </w:tblPrEx>
         <w:tc>
           <w:tcPr>
             <w:tcW w:w="3164" w:type="dxa"/>
@@ -7029,12 +6371,6 @@
         </w:tc>
       </w:tr>
       <w:tr>
-        <w:tblPrEx>
-          <w:tblCellMar>
-            <w:top w:w="0" w:type="dxa"/>
-            <w:bottom w:w="0" w:type="dxa"/>
-          </w:tblCellMar>
-        </w:tblPrEx>
         <w:tc>
           <w:tcPr>
             <w:tcW w:w="3164" w:type="dxa"/>
@@ -7311,12 +6647,6 @@
         <w:gridCol w:w="3212"/>
       </w:tblGrid>
       <w:tr>
-        <w:tblPrEx>
-          <w:tblCellMar>
-            <w:top w:w="0" w:type="dxa"/>
-            <w:bottom w:w="0" w:type="dxa"/>
-          </w:tblCellMar>
-        </w:tblPrEx>
         <w:tc>
           <w:tcPr>
             <w:tcW w:w="3212" w:type="dxa"/>
@@ -7493,12 +6823,6 @@
         </w:tc>
       </w:tr>
       <w:tr>
-        <w:tblPrEx>
-          <w:tblCellMar>
-            <w:top w:w="0" w:type="dxa"/>
-            <w:bottom w:w="0" w:type="dxa"/>
-          </w:tblCellMar>
-        </w:tblPrEx>
         <w:tc>
           <w:tcPr>
             <w:tcW w:w="3212" w:type="dxa"/>
@@ -7876,7 +7200,6 @@
               </w:rPr>
               <w:t xml:space="preserve">Garcilaso de la Vega. </w:t>
             </w:r>
-            <w:proofErr w:type="spellStart"/>
             <w:r>
               <w:rPr>
                 <w:i/>
@@ -7885,9 +7208,8 @@
                 <w:szCs w:val="20"/>
                 <w:lang w:val="es-ES_tradnl"/>
               </w:rPr>
-              <w:t>Églola</w:t>
-            </w:r>
-            <w:proofErr w:type="spellEnd"/>
+              <w:t>Églola l</w:t>
+            </w:r>
             <w:r>
               <w:rPr>
                 <w:i/>
@@ -7896,7 +7218,7 @@
                 <w:szCs w:val="20"/>
                 <w:lang w:val="es-ES_tradnl"/>
               </w:rPr>
-              <w:t xml:space="preserve"> l</w:t>
+              <w:t>.</w:t>
             </w:r>
             <w:r>
               <w:rPr>
@@ -7906,7 +7228,368 @@
                 <w:szCs w:val="20"/>
                 <w:lang w:val="es-ES_tradnl"/>
               </w:rPr>
-              <w:t>.</w:t>
+              <w:t xml:space="preserve"> </w:t>
+            </w:r>
+            <w:r>
+              <w:rPr>
+                <w:sz w:val="20"/>
+                <w:szCs w:val="20"/>
+                <w:lang w:val="es-ES_tradnl"/>
+              </w:rPr>
+              <w:t>(1573) Fragmento</w:t>
+            </w:r>
+          </w:p>
+        </w:tc>
+      </w:tr>
+      <w:tr>
+        <w:tc>
+          <w:tcPr>
+            <w:tcW w:w="3212" w:type="dxa"/>
+            <w:tcBorders>
+              <w:left w:val="single" w:sz="2" w:space="0" w:color="000000"/>
+              <w:bottom w:val="single" w:sz="2" w:space="0" w:color="000000"/>
+            </w:tcBorders>
+            <w:shd w:val="clear" w:color="auto" w:fill="auto"/>
+            <w:tcMar>
+              <w:top w:w="55" w:type="dxa"/>
+              <w:left w:w="55" w:type="dxa"/>
+              <w:bottom w:w="55" w:type="dxa"/>
+              <w:right w:w="55" w:type="dxa"/>
+            </w:tcMar>
+          </w:tcPr>
+          <w:p>
+            <w:pPr>
+              <w:pStyle w:val="Contenidodelatabla"/>
+              <w:rPr>
+                <w:lang w:val="es-ES_tradnl"/>
+              </w:rPr>
+            </w:pPr>
+            <w:r>
+              <w:rPr>
+                <w:sz w:val="21"/>
+                <w:szCs w:val="21"/>
+                <w:lang w:val="es-ES_tradnl"/>
+              </w:rPr>
+              <w:t>ANÁFORA</w:t>
+            </w:r>
+          </w:p>
+        </w:tc>
+        <w:tc>
+          <w:tcPr>
+            <w:tcW w:w="3212" w:type="dxa"/>
+            <w:tcBorders>
+              <w:left w:val="single" w:sz="2" w:space="0" w:color="000000"/>
+              <w:bottom w:val="single" w:sz="2" w:space="0" w:color="000000"/>
+            </w:tcBorders>
+            <w:shd w:val="clear" w:color="auto" w:fill="auto"/>
+            <w:tcMar>
+              <w:top w:w="55" w:type="dxa"/>
+              <w:left w:w="55" w:type="dxa"/>
+              <w:bottom w:w="55" w:type="dxa"/>
+              <w:right w:w="55" w:type="dxa"/>
+            </w:tcMar>
+          </w:tcPr>
+          <w:p>
+            <w:pPr>
+              <w:pStyle w:val="Contenidodelatabla"/>
+              <w:rPr>
+                <w:lang w:val="es-ES_tradnl"/>
+              </w:rPr>
+            </w:pPr>
+            <w:r>
+              <w:rPr>
+                <w:sz w:val="21"/>
+                <w:szCs w:val="21"/>
+                <w:lang w:val="es-ES_tradnl"/>
+              </w:rPr>
+              <w:t xml:space="preserve">Es la </w:t>
+            </w:r>
+            <w:r>
+              <w:rPr>
+                <w:b/>
+                <w:bCs/>
+                <w:sz w:val="21"/>
+                <w:szCs w:val="21"/>
+                <w:lang w:val="es-ES_tradnl"/>
+              </w:rPr>
+              <w:t>repetición</w:t>
+            </w:r>
+            <w:r>
+              <w:rPr>
+                <w:sz w:val="21"/>
+                <w:szCs w:val="21"/>
+                <w:lang w:val="es-ES_tradnl"/>
+              </w:rPr>
+              <w:t xml:space="preserve"> de una o varias palabras al </w:t>
+            </w:r>
+            <w:r>
+              <w:rPr>
+                <w:b/>
+                <w:bCs/>
+                <w:sz w:val="21"/>
+                <w:szCs w:val="21"/>
+                <w:lang w:val="es-ES_tradnl"/>
+              </w:rPr>
+              <w:t>comienzo</w:t>
+            </w:r>
+            <w:r>
+              <w:rPr>
+                <w:sz w:val="21"/>
+                <w:szCs w:val="21"/>
+                <w:lang w:val="es-ES_tradnl"/>
+              </w:rPr>
+              <w:t xml:space="preserve"> del verso o del enunciado con el fin de dar ritmo y musicalidad. </w:t>
+            </w:r>
+          </w:p>
+        </w:tc>
+        <w:tc>
+          <w:tcPr>
+            <w:tcW w:w="3212" w:type="dxa"/>
+            <w:tcBorders>
+              <w:left w:val="single" w:sz="2" w:space="0" w:color="000000"/>
+              <w:bottom w:val="single" w:sz="2" w:space="0" w:color="000000"/>
+              <w:right w:val="single" w:sz="2" w:space="0" w:color="000000"/>
+            </w:tcBorders>
+            <w:shd w:val="clear" w:color="auto" w:fill="auto"/>
+            <w:tcMar>
+              <w:top w:w="55" w:type="dxa"/>
+              <w:left w:w="55" w:type="dxa"/>
+              <w:bottom w:w="55" w:type="dxa"/>
+              <w:right w:w="55" w:type="dxa"/>
+            </w:tcMar>
+          </w:tcPr>
+          <w:p>
+            <w:pPr>
+              <w:pStyle w:val="Contenidodelatabla"/>
+              <w:rPr>
+                <w:sz w:val="22"/>
+                <w:szCs w:val="22"/>
+                <w:lang w:val="es-ES_tradnl"/>
+              </w:rPr>
+            </w:pPr>
+            <w:r>
+              <w:rPr>
+                <w:sz w:val="22"/>
+                <w:szCs w:val="22"/>
+                <w:lang w:val="es-ES_tradnl"/>
+              </w:rPr>
+              <w:t>“</w:t>
+            </w:r>
+            <w:r>
+              <w:rPr>
+                <w:b/>
+                <w:bCs/>
+                <w:i/>
+                <w:iCs/>
+                <w:sz w:val="22"/>
+                <w:szCs w:val="22"/>
+                <w:lang w:val="es-ES_tradnl"/>
+              </w:rPr>
+              <w:t>Temprano</w:t>
+            </w:r>
+            <w:r>
+              <w:rPr>
+                <w:i/>
+                <w:iCs/>
+                <w:sz w:val="22"/>
+                <w:szCs w:val="22"/>
+                <w:lang w:val="es-ES_tradnl"/>
+              </w:rPr>
+              <w:t xml:space="preserve"> levantó</w:t>
+            </w:r>
+            <w:r>
+              <w:rPr>
+                <w:i/>
+                <w:iCs/>
+                <w:sz w:val="22"/>
+                <w:szCs w:val="22"/>
+                <w:lang w:val="es-ES_tradnl"/>
+              </w:rPr>
+              <w:t xml:space="preserve"> la muerte el vuelo</w:t>
+            </w:r>
+          </w:p>
+          <w:p>
+            <w:pPr>
+              <w:pStyle w:val="Contenidodelatabla"/>
+              <w:rPr>
+                <w:sz w:val="22"/>
+                <w:szCs w:val="22"/>
+                <w:lang w:val="es-ES_tradnl"/>
+              </w:rPr>
+            </w:pPr>
+            <w:r>
+              <w:rPr>
+                <w:b/>
+                <w:bCs/>
+                <w:i/>
+                <w:iCs/>
+                <w:sz w:val="22"/>
+                <w:szCs w:val="22"/>
+                <w:lang w:val="es-ES_tradnl"/>
+              </w:rPr>
+              <w:t>temprano</w:t>
+            </w:r>
+            <w:r>
+              <w:rPr>
+                <w:i/>
+                <w:iCs/>
+                <w:sz w:val="22"/>
+                <w:szCs w:val="22"/>
+                <w:lang w:val="es-ES_tradnl"/>
+              </w:rPr>
+              <w:t xml:space="preserve"> madrugó la madrugada</w:t>
+            </w:r>
+          </w:p>
+          <w:p>
+            <w:pPr>
+              <w:pStyle w:val="Contenidodelatabla"/>
+              <w:rPr>
+                <w:sz w:val="22"/>
+                <w:szCs w:val="22"/>
+                <w:lang w:val="es-ES_tradnl"/>
+              </w:rPr>
+            </w:pPr>
+            <w:r>
+              <w:rPr>
+                <w:b/>
+                <w:bCs/>
+                <w:i/>
+                <w:iCs/>
+                <w:sz w:val="22"/>
+                <w:szCs w:val="22"/>
+                <w:lang w:val="es-ES_tradnl"/>
+              </w:rPr>
+              <w:t xml:space="preserve">temprano </w:t>
+            </w:r>
+            <w:r>
+              <w:rPr>
+                <w:i/>
+                <w:iCs/>
+                <w:sz w:val="22"/>
+                <w:szCs w:val="22"/>
+                <w:lang w:val="es-ES_tradnl"/>
+              </w:rPr>
+              <w:t>estás rodando por el suelo.</w:t>
+            </w:r>
+          </w:p>
+          <w:p>
+            <w:pPr>
+              <w:pStyle w:val="Contenidodelatabla"/>
+              <w:rPr>
+                <w:sz w:val="22"/>
+                <w:szCs w:val="22"/>
+                <w:lang w:val="es-ES_tradnl"/>
+              </w:rPr>
+            </w:pPr>
+            <w:r>
+              <w:rPr>
+                <w:b/>
+                <w:bCs/>
+                <w:i/>
+                <w:iCs/>
+                <w:sz w:val="22"/>
+                <w:szCs w:val="22"/>
+                <w:lang w:val="es-ES_tradnl"/>
+              </w:rPr>
+              <w:t>No perdono</w:t>
+            </w:r>
+            <w:r>
+              <w:rPr>
+                <w:i/>
+                <w:iCs/>
+                <w:sz w:val="22"/>
+                <w:szCs w:val="22"/>
+                <w:lang w:val="es-ES_tradnl"/>
+              </w:rPr>
+              <w:t xml:space="preserve"> a la muerte enamorada</w:t>
+            </w:r>
+          </w:p>
+          <w:p>
+            <w:pPr>
+              <w:pStyle w:val="Contenidodelatabla"/>
+              <w:rPr>
+                <w:sz w:val="22"/>
+                <w:szCs w:val="22"/>
+                <w:lang w:val="es-ES_tradnl"/>
+              </w:rPr>
+            </w:pPr>
+            <w:r>
+              <w:rPr>
+                <w:b/>
+                <w:bCs/>
+                <w:i/>
+                <w:iCs/>
+                <w:sz w:val="22"/>
+                <w:szCs w:val="22"/>
+                <w:lang w:val="es-ES_tradnl"/>
+              </w:rPr>
+              <w:t>no perdono</w:t>
+            </w:r>
+            <w:r>
+              <w:rPr>
+                <w:i/>
+                <w:iCs/>
+                <w:sz w:val="22"/>
+                <w:szCs w:val="22"/>
+                <w:lang w:val="es-ES_tradnl"/>
+              </w:rPr>
+              <w:t xml:space="preserve"> a la vida desatenta,</w:t>
+            </w:r>
+          </w:p>
+          <w:p>
+            <w:pPr>
+              <w:pStyle w:val="Contenidodelatabla"/>
+              <w:rPr>
+                <w:lang w:val="es-ES_tradnl"/>
+              </w:rPr>
+            </w:pPr>
+            <w:r>
+              <w:rPr>
+                <w:b/>
+                <w:bCs/>
+                <w:i/>
+                <w:iCs/>
+                <w:sz w:val="22"/>
+                <w:szCs w:val="22"/>
+                <w:lang w:val="es-ES_tradnl"/>
+              </w:rPr>
+              <w:t xml:space="preserve">no perdono </w:t>
+            </w:r>
+            <w:r>
+              <w:rPr>
+                <w:i/>
+                <w:iCs/>
+                <w:sz w:val="22"/>
+                <w:szCs w:val="22"/>
+                <w:lang w:val="es-ES_tradnl"/>
+              </w:rPr>
+              <w:t>a la tierra ni a la nada”</w:t>
+            </w:r>
+          </w:p>
+          <w:p>
+            <w:pPr>
+              <w:pStyle w:val="Contenidodelatabla"/>
+              <w:rPr>
+                <w:lang w:val="es-ES_tradnl"/>
+              </w:rPr>
+            </w:pPr>
+          </w:p>
+          <w:p>
+            <w:pPr>
+              <w:pStyle w:val="Contenidodelatabla"/>
+              <w:rPr>
+                <w:sz w:val="20"/>
+                <w:szCs w:val="20"/>
+                <w:lang w:val="es-ES_tradnl"/>
+              </w:rPr>
+            </w:pPr>
+            <w:r>
+              <w:rPr>
+                <w:sz w:val="20"/>
+                <w:szCs w:val="20"/>
+                <w:lang w:val="es-ES_tradnl"/>
+              </w:rPr>
+              <w:t xml:space="preserve">Miguel Hernández. </w:t>
             </w:r>
             <w:r>
               <w:rPr>
@@ -7916,7 +7599,7 @@
                 <w:szCs w:val="20"/>
                 <w:lang w:val="es-ES_tradnl"/>
               </w:rPr>
-              <w:t xml:space="preserve"> </w:t>
+              <w:t xml:space="preserve">Elegía. </w:t>
             </w:r>
             <w:r>
               <w:rPr>
@@ -7924,18 +7607,20 @@
                 <w:szCs w:val="20"/>
                 <w:lang w:val="es-ES_tradnl"/>
               </w:rPr>
-              <w:t>(1573) Fragmento</w:t>
-            </w:r>
+              <w:t>(1936) Fragmento</w:t>
+            </w:r>
+          </w:p>
+          <w:p>
+            <w:pPr>
+              <w:pStyle w:val="Contenidodelatabla"/>
+              <w:rPr>
+                <w:lang w:val="es-ES_tradnl"/>
+              </w:rPr>
+            </w:pPr>
           </w:p>
         </w:tc>
       </w:tr>
       <w:tr>
-        <w:tblPrEx>
-          <w:tblCellMar>
-            <w:top w:w="0" w:type="dxa"/>
-            <w:bottom w:w="0" w:type="dxa"/>
-          </w:tblCellMar>
-        </w:tblPrEx>
         <w:tc>
           <w:tcPr>
             <w:tcW w:w="3212" w:type="dxa"/>
@@ -7964,7 +7649,7 @@
                 <w:szCs w:val="21"/>
                 <w:lang w:val="es-ES_tradnl"/>
               </w:rPr>
-              <w:t>ANÁFORA</w:t>
+              <w:t>PARALELISMO</w:t>
             </w:r>
           </w:p>
         </w:tc>
@@ -8014,25 +7699,35 @@
                 <w:szCs w:val="21"/>
                 <w:lang w:val="es-ES_tradnl"/>
               </w:rPr>
-              <w:t xml:space="preserve"> de una o varias palabras al </w:t>
-            </w:r>
-            <w:r>
-              <w:rPr>
-                <w:b/>
-                <w:bCs/>
-                <w:sz w:val="21"/>
-                <w:szCs w:val="21"/>
-                <w:lang w:val="es-ES_tradnl"/>
-              </w:rPr>
-              <w:t>comienzo</w:t>
-            </w:r>
-            <w:r>
-              <w:rPr>
-                <w:sz w:val="21"/>
-                <w:szCs w:val="21"/>
-                <w:lang w:val="es-ES_tradnl"/>
-              </w:rPr>
-              <w:t xml:space="preserve"> del verso o del enunciado con el fin de dar ritmo y musicalidad. </w:t>
+              <w:t xml:space="preserve"> de estructuras similares en </w:t>
+            </w:r>
+            <w:r>
+              <w:rPr>
+                <w:b/>
+                <w:bCs/>
+                <w:sz w:val="21"/>
+                <w:szCs w:val="21"/>
+                <w:lang w:val="es-ES_tradnl"/>
+              </w:rPr>
+              <w:t>distintos versos</w:t>
+            </w:r>
+            <w:r>
+              <w:rPr>
+                <w:sz w:val="21"/>
+                <w:szCs w:val="21"/>
+                <w:lang w:val="es-ES_tradnl"/>
+              </w:rPr>
+              <w:t xml:space="preserve"> o </w:t>
+            </w:r>
+            <w:r>
+              <w:rPr>
+                <w:b/>
+                <w:bCs/>
+                <w:sz w:val="21"/>
+                <w:szCs w:val="21"/>
+                <w:lang w:val="es-ES_tradnl"/>
+              </w:rPr>
+              <w:t>enunciados.</w:t>
             </w:r>
           </w:p>
         </w:tc>
@@ -8067,20 +7762,28 @@
                 <w:szCs w:val="22"/>
                 <w:lang w:val="es-ES_tradnl"/>
               </w:rPr>
-              <w:t>“</w:t>
-            </w:r>
-            <w:r>
-              <w:rPr>
-                <w:b/>
-                <w:bCs/>
+              <w:t>“...</w:t>
+            </w:r>
+            <w:r>
+              <w:rPr>
                 <w:i/>
                 <w:iCs/>
                 <w:sz w:val="22"/>
                 <w:szCs w:val="22"/>
                 <w:lang w:val="es-ES_tradnl"/>
               </w:rPr>
-              <w:t>Temprano</w:t>
-            </w:r>
+              <w:t>Y la carne que tienta con sus frescos</w:t>
+            </w:r>
+          </w:p>
+          <w:p>
+            <w:pPr>
+              <w:pStyle w:val="Contenidodelatabla"/>
+              <w:rPr>
+                <w:sz w:val="22"/>
+                <w:szCs w:val="22"/>
+                <w:lang w:val="es-ES_tradnl"/>
+              </w:rPr>
+            </w:pPr>
             <w:r>
               <w:rPr>
                 <w:i/>
@@ -8089,7 +7792,7 @@
                 <w:szCs w:val="22"/>
                 <w:lang w:val="es-ES_tradnl"/>
               </w:rPr>
-              <w:t xml:space="preserve"> levantó</w:t>
+              <w:t>racimos</w:t>
             </w:r>
             <w:r>
               <w:rPr>
@@ -8099,7 +7802,7 @@
                 <w:szCs w:val="22"/>
                 <w:lang w:val="es-ES_tradnl"/>
               </w:rPr>
-              <w:t xml:space="preserve"> la muerte el vuelo</w:t>
+              <w:t>/</w:t>
             </w:r>
           </w:p>
           <w:p>
@@ -8113,16 +7816,24 @@
             </w:pPr>
             <w:r>
               <w:rPr>
-                <w:b/>
-                <w:bCs/>
                 <w:i/>
                 <w:iCs/>
                 <w:sz w:val="22"/>
                 <w:szCs w:val="22"/>
                 <w:lang w:val="es-ES_tradnl"/>
               </w:rPr>
-              <w:t>temprano</w:t>
-            </w:r>
+              <w:t xml:space="preserve">Y la tumba que aguarda con sus fúnebres </w:t>
+            </w:r>
+          </w:p>
+          <w:p>
+            <w:pPr>
+              <w:pStyle w:val="Contenidodelatabla"/>
+              <w:rPr>
+                <w:sz w:val="22"/>
+                <w:szCs w:val="22"/>
+                <w:lang w:val="es-ES_tradnl"/>
+              </w:rPr>
+            </w:pPr>
             <w:r>
               <w:rPr>
                 <w:i/>
@@ -8131,9 +7842,197 @@
                 <w:szCs w:val="22"/>
                 <w:lang w:val="es-ES_tradnl"/>
               </w:rPr>
-              <w:t xml:space="preserve"> madrugó la madrugada</w:t>
-            </w:r>
-          </w:p>
+              <w:t xml:space="preserve">ramos...” </w:t>
+            </w:r>
+          </w:p>
+          <w:p>
+            <w:pPr>
+              <w:pStyle w:val="Contenidodelatabla"/>
+              <w:rPr>
+                <w:lang w:val="es-ES_tradnl"/>
+              </w:rPr>
+            </w:pPr>
+          </w:p>
+          <w:p>
+            <w:pPr>
+              <w:pStyle w:val="Contenidodelatabla"/>
+              <w:rPr>
+                <w:lang w:val="es-ES_tradnl"/>
+              </w:rPr>
+            </w:pPr>
+            <w:r>
+              <w:rPr>
+                <w:sz w:val="20"/>
+                <w:szCs w:val="20"/>
+                <w:lang w:val="es-ES_tradnl"/>
+              </w:rPr>
+              <w:t xml:space="preserve">Rubén Darío. </w:t>
+            </w:r>
+            <w:r>
+              <w:rPr>
+                <w:i/>
+                <w:iCs/>
+                <w:sz w:val="20"/>
+                <w:szCs w:val="20"/>
+                <w:lang w:val="es-ES_tradnl"/>
+              </w:rPr>
+              <w:t xml:space="preserve">Lo Fatal. </w:t>
+            </w:r>
+            <w:r>
+              <w:rPr>
+                <w:sz w:val="20"/>
+                <w:szCs w:val="20"/>
+                <w:lang w:val="es-ES_tradnl"/>
+              </w:rPr>
+              <w:t>Fragmento</w:t>
+            </w:r>
+          </w:p>
+        </w:tc>
+      </w:tr>
+      <w:tr>
+        <w:tc>
+          <w:tcPr>
+            <w:tcW w:w="3212" w:type="dxa"/>
+            <w:tcBorders>
+              <w:left w:val="single" w:sz="2" w:space="0" w:color="000000"/>
+              <w:bottom w:val="single" w:sz="2" w:space="0" w:color="000000"/>
+            </w:tcBorders>
+            <w:shd w:val="clear" w:color="auto" w:fill="auto"/>
+            <w:tcMar>
+              <w:top w:w="55" w:type="dxa"/>
+              <w:left w:w="55" w:type="dxa"/>
+              <w:bottom w:w="55" w:type="dxa"/>
+              <w:right w:w="55" w:type="dxa"/>
+            </w:tcMar>
+          </w:tcPr>
+          <w:p>
+            <w:pPr>
+              <w:pStyle w:val="Contenidodelatabla"/>
+              <w:rPr>
+                <w:lang w:val="es-ES_tradnl"/>
+              </w:rPr>
+            </w:pPr>
+            <w:r>
+              <w:rPr>
+                <w:sz w:val="21"/>
+                <w:szCs w:val="21"/>
+                <w:lang w:val="es-ES_tradnl"/>
+              </w:rPr>
+              <w:t>HIPÉRBATON</w:t>
+            </w:r>
+          </w:p>
+        </w:tc>
+        <w:tc>
+          <w:tcPr>
+            <w:tcW w:w="3212" w:type="dxa"/>
+            <w:tcBorders>
+              <w:left w:val="single" w:sz="2" w:space="0" w:color="000000"/>
+              <w:bottom w:val="single" w:sz="2" w:space="0" w:color="000000"/>
+            </w:tcBorders>
+            <w:shd w:val="clear" w:color="auto" w:fill="auto"/>
+            <w:tcMar>
+              <w:top w:w="55" w:type="dxa"/>
+              <w:left w:w="55" w:type="dxa"/>
+              <w:bottom w:w="55" w:type="dxa"/>
+              <w:right w:w="55" w:type="dxa"/>
+            </w:tcMar>
+          </w:tcPr>
+          <w:p>
+            <w:pPr>
+              <w:pStyle w:val="Contenidodelatabla"/>
+              <w:rPr>
+                <w:lang w:val="es-ES_tradnl"/>
+              </w:rPr>
+            </w:pPr>
+            <w:r>
+              <w:rPr>
+                <w:sz w:val="21"/>
+                <w:szCs w:val="21"/>
+                <w:lang w:val="es-ES_tradnl"/>
+              </w:rPr>
+              <w:t xml:space="preserve">Se da cuando el autor </w:t>
+            </w:r>
+            <w:r>
+              <w:rPr>
+                <w:b/>
+                <w:bCs/>
+                <w:sz w:val="21"/>
+                <w:szCs w:val="21"/>
+                <w:lang w:val="es-ES_tradnl"/>
+              </w:rPr>
+              <w:t xml:space="preserve">altera </w:t>
+            </w:r>
+            <w:r>
+              <w:rPr>
+                <w:sz w:val="21"/>
+                <w:szCs w:val="21"/>
+                <w:lang w:val="es-ES_tradnl"/>
+              </w:rPr>
+              <w:t xml:space="preserve">el </w:t>
+            </w:r>
+            <w:r>
+              <w:rPr>
+                <w:b/>
+                <w:bCs/>
+                <w:sz w:val="21"/>
+                <w:szCs w:val="21"/>
+                <w:lang w:val="es-ES_tradnl"/>
+              </w:rPr>
+              <w:t>orden lógico</w:t>
+            </w:r>
+            <w:r>
+              <w:rPr>
+                <w:sz w:val="21"/>
+                <w:szCs w:val="21"/>
+                <w:lang w:val="es-ES_tradnl"/>
+              </w:rPr>
+              <w:t xml:space="preserve"> de las palabras en el </w:t>
+            </w:r>
+            <w:r>
+              <w:rPr>
+                <w:sz w:val="21"/>
+                <w:szCs w:val="21"/>
+                <w:lang w:val="es-ES_tradnl"/>
+              </w:rPr>
+              <w:lastRenderedPageBreak/>
+              <w:t xml:space="preserve">enunciado con el fin de dotar la expresión de más </w:t>
+            </w:r>
+            <w:r>
+              <w:rPr>
+                <w:b/>
+                <w:bCs/>
+                <w:sz w:val="21"/>
+                <w:szCs w:val="21"/>
+                <w:lang w:val="es-ES_tradnl"/>
+              </w:rPr>
+              <w:t>belleza</w:t>
+            </w:r>
+            <w:r>
+              <w:rPr>
+                <w:sz w:val="21"/>
+                <w:szCs w:val="21"/>
+                <w:lang w:val="es-ES_tradnl"/>
+              </w:rPr>
+              <w:t xml:space="preserve">. </w:t>
+            </w:r>
+          </w:p>
+        </w:tc>
+        <w:tc>
+          <w:tcPr>
+            <w:tcW w:w="3212" w:type="dxa"/>
+            <w:tcBorders>
+              <w:left w:val="single" w:sz="2" w:space="0" w:color="000000"/>
+              <w:bottom w:val="single" w:sz="2" w:space="0" w:color="000000"/>
+              <w:right w:val="single" w:sz="2" w:space="0" w:color="000000"/>
+            </w:tcBorders>
+            <w:shd w:val="clear" w:color="auto" w:fill="auto"/>
+            <w:tcMar>
+              <w:top w:w="55" w:type="dxa"/>
+              <w:left w:w="55" w:type="dxa"/>
+              <w:bottom w:w="55" w:type="dxa"/>
+              <w:right w:w="55" w:type="dxa"/>
+            </w:tcMar>
+          </w:tcPr>
           <w:p>
             <w:pPr>
               <w:pStyle w:val="Contenidodelatabla"/>
@@ -8145,15 +8044,14 @@
             </w:pPr>
             <w:r>
               <w:rPr>
-                <w:b/>
-                <w:bCs/>
                 <w:i/>
                 <w:iCs/>
                 <w:sz w:val="22"/>
                 <w:szCs w:val="22"/>
                 <w:lang w:val="es-ES_tradnl"/>
               </w:rPr>
-              <w:t xml:space="preserve">temprano </w:t>
+              <w:lastRenderedPageBreak/>
+              <w:t>“...Pasos de un peregrin</w:t>
             </w:r>
             <w:r>
               <w:rPr>
@@ -8163,29 +8061,18 @@
                 <w:szCs w:val="22"/>
                 <w:lang w:val="es-ES_tradnl"/>
               </w:rPr>
-              <w:t>estás rodando por el suelo.</w:t>
-            </w:r>
-          </w:p>
-          <w:p>
-            <w:pPr>
-              <w:pStyle w:val="Contenidodelatabla"/>
-              <w:rPr>
-                <w:sz w:val="22"/>
-                <w:szCs w:val="22"/>
-                <w:lang w:val="es-ES_tradnl"/>
-              </w:rPr>
-            </w:pPr>
-            <w:r>
-              <w:rPr>
-                <w:b/>
-                <w:bCs/>
+              <w:t xml:space="preserve">o son, </w:t>
+            </w:r>
+            <w:r>
+              <w:rPr>
                 <w:i/>
                 <w:iCs/>
                 <w:sz w:val="22"/>
                 <w:szCs w:val="22"/>
                 <w:lang w:val="es-ES_tradnl"/>
               </w:rPr>
-              <w:t>No perdono</w:t>
+              <w:lastRenderedPageBreak/>
+              <w:t>errante, cuantos me dictó</w:t>
             </w:r>
             <w:r>
               <w:rPr>
@@ -8195,7 +8082,7 @@
                 <w:szCs w:val="22"/>
                 <w:lang w:val="es-ES_tradnl"/>
               </w:rPr>
-              <w:t xml:space="preserve"> a la muerte enamorada</w:t>
+              <w:t xml:space="preserve"> versos dulce Musa en soledad confusa, </w:t>
             </w:r>
           </w:p>
           <w:p>
@@ -8209,64 +8096,14 @@
             </w:pPr>
             <w:r>
               <w:rPr>
-                <w:b/>
-                <w:bCs/>
                 <w:i/>
                 <w:iCs/>
                 <w:sz w:val="22"/>
                 <w:szCs w:val="22"/>
                 <w:lang w:val="es-ES_tradnl"/>
               </w:rPr>
-              <w:t>no perdono</w:t>
-            </w:r>
-            <w:r>
-              <w:rPr>
-                <w:i/>
-                <w:iCs/>
-                <w:sz w:val="22"/>
-                <w:szCs w:val="22"/>
-                <w:lang w:val="es-ES_tradnl"/>
-              </w:rPr>
-              <w:t xml:space="preserve"> a la vida desatenta,</w:t>
-            </w:r>
-          </w:p>
-          <w:p>
-            <w:pPr>
-              <w:pStyle w:val="Contenidodelatabla"/>
-              <w:rPr>
-                <w:lang w:val="es-ES_tradnl"/>
-              </w:rPr>
-            </w:pPr>
-            <w:r>
-              <w:rPr>
-                <w:b/>
-                <w:bCs/>
-                <w:i/>
-                <w:iCs/>
-                <w:sz w:val="22"/>
-                <w:szCs w:val="22"/>
-                <w:lang w:val="es-ES_tradnl"/>
-              </w:rPr>
-              <w:t xml:space="preserve">no perdono </w:t>
-            </w:r>
-            <w:r>
-              <w:rPr>
-                <w:i/>
-                <w:iCs/>
-                <w:sz w:val="22"/>
-                <w:szCs w:val="22"/>
-                <w:lang w:val="es-ES_tradnl"/>
-              </w:rPr>
-              <w:t>a la tierra ni a la nada”</w:t>
-            </w:r>
-          </w:p>
-          <w:p>
-            <w:pPr>
-              <w:pStyle w:val="Contenidodelatabla"/>
-              <w:rPr>
-                <w:lang w:val="es-ES_tradnl"/>
-              </w:rPr>
-            </w:pPr>
+              <w:t>perdidos unos, otros inspirados...”</w:t>
+            </w:r>
           </w:p>
           <w:p>
             <w:pPr>
@@ -8277,13 +8114,21 @@
                 <w:lang w:val="es-ES_tradnl"/>
               </w:rPr>
             </w:pPr>
+          </w:p>
+          <w:p>
+            <w:pPr>
+              <w:pStyle w:val="Contenidodelatabla"/>
+              <w:rPr>
+                <w:lang w:val="es-ES_tradnl"/>
+              </w:rPr>
+            </w:pPr>
             <w:r>
               <w:rPr>
                 <w:sz w:val="20"/>
                 <w:szCs w:val="20"/>
                 <w:lang w:val="es-ES_tradnl"/>
               </w:rPr>
-              <w:t xml:space="preserve">Miguel Hernández. </w:t>
+              <w:t xml:space="preserve">Luis de Góngora. </w:t>
             </w:r>
             <w:r>
               <w:rPr>
@@ -8293,7 +8138,7 @@
                 <w:szCs w:val="20"/>
                 <w:lang w:val="es-ES_tradnl"/>
               </w:rPr>
-              <w:t xml:space="preserve">Elegía. </w:t>
+              <w:t>Soledades</w:t>
             </w:r>
             <w:r>
               <w:rPr>
@@ -8301,569 +8146,12 @@
                 <w:szCs w:val="20"/>
                 <w:lang w:val="es-ES_tradnl"/>
               </w:rPr>
-              <w:t>(1936) Fragmento</w:t>
-            </w:r>
-          </w:p>
-          <w:p>
-            <w:pPr>
-              <w:pStyle w:val="Contenidodelatabla"/>
-              <w:rPr>
-                <w:lang w:val="es-ES_tradnl"/>
-              </w:rPr>
-            </w:pPr>
+              <w:t xml:space="preserve"> Fragmento</w:t>
+            </w:r>
           </w:p>
         </w:tc>
       </w:tr>
       <w:tr>
-        <w:tblPrEx>
-          <w:tblCellMar>
-            <w:top w:w="0" w:type="dxa"/>
-            <w:bottom w:w="0" w:type="dxa"/>
-          </w:tblCellMar>
-        </w:tblPrEx>
-        <w:tc>
-          <w:tcPr>
-            <w:tcW w:w="3212" w:type="dxa"/>
-            <w:tcBorders>
-              <w:left w:val="single" w:sz="2" w:space="0" w:color="000000"/>
-              <w:bottom w:val="single" w:sz="2" w:space="0" w:color="000000"/>
-            </w:tcBorders>
-            <w:shd w:val="clear" w:color="auto" w:fill="auto"/>
-            <w:tcMar>
-              <w:top w:w="55" w:type="dxa"/>
-              <w:left w:w="55" w:type="dxa"/>
-              <w:bottom w:w="55" w:type="dxa"/>
-              <w:right w:w="55" w:type="dxa"/>
-            </w:tcMar>
-          </w:tcPr>
-          <w:p>
-            <w:pPr>
-              <w:pStyle w:val="Contenidodelatabla"/>
-              <w:rPr>
-                <w:lang w:val="es-ES_tradnl"/>
-              </w:rPr>
-            </w:pPr>
-            <w:r>
-              <w:rPr>
-                <w:sz w:val="21"/>
-                <w:szCs w:val="21"/>
-                <w:lang w:val="es-ES_tradnl"/>
-              </w:rPr>
-              <w:t>PARALELISMO</w:t>
-            </w:r>
-          </w:p>
-        </w:tc>
-        <w:tc>
-          <w:tcPr>
-            <w:tcW w:w="3212" w:type="dxa"/>
-            <w:tcBorders>
-              <w:left w:val="single" w:sz="2" w:space="0" w:color="000000"/>
-              <w:bottom w:val="single" w:sz="2" w:space="0" w:color="000000"/>
-            </w:tcBorders>
-            <w:shd w:val="clear" w:color="auto" w:fill="auto"/>
-            <w:tcMar>
-              <w:top w:w="55" w:type="dxa"/>
-              <w:left w:w="55" w:type="dxa"/>
-              <w:bottom w:w="55" w:type="dxa"/>
-              <w:right w:w="55" w:type="dxa"/>
-            </w:tcMar>
-          </w:tcPr>
-          <w:p>
-            <w:pPr>
-              <w:pStyle w:val="Contenidodelatabla"/>
-              <w:rPr>
-                <w:lang w:val="es-ES_tradnl"/>
-              </w:rPr>
-            </w:pPr>
-            <w:r>
-              <w:rPr>
-                <w:sz w:val="21"/>
-                <w:szCs w:val="21"/>
-                <w:lang w:val="es-ES_tradnl"/>
-              </w:rPr>
-              <w:t xml:space="preserve">Es la </w:t>
-            </w:r>
-            <w:r>
-              <w:rPr>
-                <w:b/>
-                <w:bCs/>
-                <w:sz w:val="21"/>
-                <w:szCs w:val="21"/>
-                <w:lang w:val="es-ES_tradnl"/>
-              </w:rPr>
-              <w:t>repetición</w:t>
-            </w:r>
-            <w:r>
-              <w:rPr>
-                <w:sz w:val="21"/>
-                <w:szCs w:val="21"/>
-                <w:lang w:val="es-ES_tradnl"/>
-              </w:rPr>
-              <w:t xml:space="preserve"> de estructuras similares en </w:t>
-            </w:r>
-            <w:r>
-              <w:rPr>
-                <w:b/>
-                <w:bCs/>
-                <w:sz w:val="21"/>
-                <w:szCs w:val="21"/>
-                <w:lang w:val="es-ES_tradnl"/>
-              </w:rPr>
-              <w:t>distintos versos</w:t>
-            </w:r>
-            <w:r>
-              <w:rPr>
-                <w:sz w:val="21"/>
-                <w:szCs w:val="21"/>
-                <w:lang w:val="es-ES_tradnl"/>
-              </w:rPr>
-              <w:t xml:space="preserve"> o </w:t>
-            </w:r>
-            <w:r>
-              <w:rPr>
-                <w:b/>
-                <w:bCs/>
-                <w:sz w:val="21"/>
-                <w:szCs w:val="21"/>
-                <w:lang w:val="es-ES_tradnl"/>
-              </w:rPr>
-              <w:t>enunciados.</w:t>
-            </w:r>
-          </w:p>
-        </w:tc>
-        <w:tc>
-          <w:tcPr>
-            <w:tcW w:w="3212" w:type="dxa"/>
-            <w:tcBorders>
-              <w:left w:val="single" w:sz="2" w:space="0" w:color="000000"/>
-              <w:bottom w:val="single" w:sz="2" w:space="0" w:color="000000"/>
-              <w:right w:val="single" w:sz="2" w:space="0" w:color="000000"/>
-            </w:tcBorders>
-            <w:shd w:val="clear" w:color="auto" w:fill="auto"/>
-            <w:tcMar>
-              <w:top w:w="55" w:type="dxa"/>
-              <w:left w:w="55" w:type="dxa"/>
-              <w:bottom w:w="55" w:type="dxa"/>
-              <w:right w:w="55" w:type="dxa"/>
-            </w:tcMar>
-          </w:tcPr>
-          <w:p>
-            <w:pPr>
-              <w:pStyle w:val="Contenidodelatabla"/>
-              <w:rPr>
-                <w:sz w:val="22"/>
-                <w:szCs w:val="22"/>
-                <w:lang w:val="es-ES_tradnl"/>
-              </w:rPr>
-            </w:pPr>
-            <w:r>
-              <w:rPr>
-                <w:sz w:val="22"/>
-                <w:szCs w:val="22"/>
-                <w:lang w:val="es-ES_tradnl"/>
-              </w:rPr>
-              <w:t>“...</w:t>
-            </w:r>
-            <w:r>
-              <w:rPr>
-                <w:i/>
-                <w:iCs/>
-                <w:sz w:val="22"/>
-                <w:szCs w:val="22"/>
-                <w:lang w:val="es-ES_tradnl"/>
-              </w:rPr>
-              <w:t>Y la carne que tienta con sus frescos</w:t>
-            </w:r>
-          </w:p>
-          <w:p>
-            <w:pPr>
-              <w:pStyle w:val="Contenidodelatabla"/>
-              <w:rPr>
-                <w:sz w:val="22"/>
-                <w:szCs w:val="22"/>
-                <w:lang w:val="es-ES_tradnl"/>
-              </w:rPr>
-            </w:pPr>
-            <w:r>
-              <w:rPr>
-                <w:i/>
-                <w:iCs/>
-                <w:sz w:val="22"/>
-                <w:szCs w:val="22"/>
-                <w:lang w:val="es-ES_tradnl"/>
-              </w:rPr>
-              <w:t>racimos</w:t>
-            </w:r>
-            <w:r>
-              <w:rPr>
-                <w:i/>
-                <w:iCs/>
-                <w:sz w:val="22"/>
-                <w:szCs w:val="22"/>
-                <w:lang w:val="es-ES_tradnl"/>
-              </w:rPr>
-              <w:t>/</w:t>
-            </w:r>
-          </w:p>
-          <w:p>
-            <w:pPr>
-              <w:pStyle w:val="Contenidodelatabla"/>
-              <w:rPr>
-                <w:sz w:val="22"/>
-                <w:szCs w:val="22"/>
-                <w:lang w:val="es-ES_tradnl"/>
-              </w:rPr>
-            </w:pPr>
-            <w:r>
-              <w:rPr>
-                <w:i/>
-                <w:iCs/>
-                <w:sz w:val="22"/>
-                <w:szCs w:val="22"/>
-                <w:lang w:val="es-ES_tradnl"/>
-              </w:rPr>
-              <w:t xml:space="preserve">Y la tumba que aguarda con sus fúnebres </w:t>
-            </w:r>
-          </w:p>
-          <w:p>
-            <w:pPr>
-              <w:pStyle w:val="Contenidodelatabla"/>
-              <w:rPr>
-                <w:sz w:val="22"/>
-                <w:szCs w:val="22"/>
-                <w:lang w:val="es-ES_tradnl"/>
-              </w:rPr>
-            </w:pPr>
-            <w:r>
-              <w:rPr>
-                <w:i/>
-                <w:iCs/>
-                <w:sz w:val="22"/>
-                <w:szCs w:val="22"/>
-                <w:lang w:val="es-ES_tradnl"/>
-              </w:rPr>
-              <w:t xml:space="preserve">ramos...” </w:t>
-            </w:r>
-          </w:p>
-          <w:p>
-            <w:pPr>
-              <w:pStyle w:val="Contenidodelatabla"/>
-              <w:rPr>
-                <w:lang w:val="es-ES_tradnl"/>
-              </w:rPr>
-            </w:pPr>
-          </w:p>
-          <w:p>
-            <w:pPr>
-              <w:pStyle w:val="Contenidodelatabla"/>
-              <w:rPr>
-                <w:lang w:val="es-ES_tradnl"/>
-              </w:rPr>
-            </w:pPr>
-            <w:r>
-              <w:rPr>
-                <w:sz w:val="20"/>
-                <w:szCs w:val="20"/>
-                <w:lang w:val="es-ES_tradnl"/>
-              </w:rPr>
-              <w:t xml:space="preserve">Rubén Darío. </w:t>
-            </w:r>
-            <w:r>
-              <w:rPr>
-                <w:i/>
-                <w:iCs/>
-                <w:sz w:val="20"/>
-                <w:szCs w:val="20"/>
-                <w:lang w:val="es-ES_tradnl"/>
-              </w:rPr>
-              <w:t xml:space="preserve">Lo Fatal. </w:t>
-            </w:r>
-            <w:r>
-              <w:rPr>
-                <w:sz w:val="20"/>
-                <w:szCs w:val="20"/>
-                <w:lang w:val="es-ES_tradnl"/>
-              </w:rPr>
-              <w:t>Fragmento</w:t>
-            </w:r>
-          </w:p>
-        </w:tc>
-      </w:tr>
-      <w:tr>
-        <w:tblPrEx>
-          <w:tblCellMar>
-            <w:top w:w="0" w:type="dxa"/>
-            <w:bottom w:w="0" w:type="dxa"/>
-          </w:tblCellMar>
-        </w:tblPrEx>
-        <w:tc>
-          <w:tcPr>
-            <w:tcW w:w="3212" w:type="dxa"/>
-            <w:tcBorders>
-              <w:left w:val="single" w:sz="2" w:space="0" w:color="000000"/>
-              <w:bottom w:val="single" w:sz="2" w:space="0" w:color="000000"/>
-            </w:tcBorders>
-            <w:shd w:val="clear" w:color="auto" w:fill="auto"/>
-            <w:tcMar>
-              <w:top w:w="55" w:type="dxa"/>
-              <w:left w:w="55" w:type="dxa"/>
-              <w:bottom w:w="55" w:type="dxa"/>
-              <w:right w:w="55" w:type="dxa"/>
-            </w:tcMar>
-          </w:tcPr>
-          <w:p>
-            <w:pPr>
-              <w:pStyle w:val="Contenidodelatabla"/>
-              <w:rPr>
-                <w:lang w:val="es-ES_tradnl"/>
-              </w:rPr>
-            </w:pPr>
-            <w:r>
-              <w:rPr>
-                <w:sz w:val="21"/>
-                <w:szCs w:val="21"/>
-                <w:lang w:val="es-ES_tradnl"/>
-              </w:rPr>
-              <w:t>HIPÉRBATON</w:t>
-            </w:r>
-          </w:p>
-        </w:tc>
-        <w:tc>
-          <w:tcPr>
-            <w:tcW w:w="3212" w:type="dxa"/>
-            <w:tcBorders>
-              <w:left w:val="single" w:sz="2" w:space="0" w:color="000000"/>
-              <w:bottom w:val="single" w:sz="2" w:space="0" w:color="000000"/>
-            </w:tcBorders>
-            <w:shd w:val="clear" w:color="auto" w:fill="auto"/>
-            <w:tcMar>
-              <w:top w:w="55" w:type="dxa"/>
-              <w:left w:w="55" w:type="dxa"/>
-              <w:bottom w:w="55" w:type="dxa"/>
-              <w:right w:w="55" w:type="dxa"/>
-            </w:tcMar>
-          </w:tcPr>
-          <w:p>
-            <w:pPr>
-              <w:pStyle w:val="Contenidodelatabla"/>
-              <w:rPr>
-                <w:lang w:val="es-ES_tradnl"/>
-              </w:rPr>
-            </w:pPr>
-            <w:r>
-              <w:rPr>
-                <w:sz w:val="21"/>
-                <w:szCs w:val="21"/>
-                <w:lang w:val="es-ES_tradnl"/>
-              </w:rPr>
-              <w:t xml:space="preserve">Se da cuando el autor </w:t>
-            </w:r>
-            <w:r>
-              <w:rPr>
-                <w:b/>
-                <w:bCs/>
-                <w:sz w:val="21"/>
-                <w:szCs w:val="21"/>
-                <w:lang w:val="es-ES_tradnl"/>
-              </w:rPr>
-              <w:t xml:space="preserve">altera </w:t>
-            </w:r>
-            <w:r>
-              <w:rPr>
-                <w:sz w:val="21"/>
-                <w:szCs w:val="21"/>
-                <w:lang w:val="es-ES_tradnl"/>
-              </w:rPr>
-              <w:t xml:space="preserve">el </w:t>
-            </w:r>
-            <w:r>
-              <w:rPr>
-                <w:b/>
-                <w:bCs/>
-                <w:sz w:val="21"/>
-                <w:szCs w:val="21"/>
-                <w:lang w:val="es-ES_tradnl"/>
-              </w:rPr>
-              <w:t>orden lógico</w:t>
-            </w:r>
-            <w:r>
-              <w:rPr>
-                <w:sz w:val="21"/>
-                <w:szCs w:val="21"/>
-                <w:lang w:val="es-ES_tradnl"/>
-              </w:rPr>
-              <w:t xml:space="preserve"> de las palabras en el </w:t>
-            </w:r>
-            <w:r>
-              <w:rPr>
-                <w:sz w:val="21"/>
-                <w:szCs w:val="21"/>
-                <w:lang w:val="es-ES_tradnl"/>
-              </w:rPr>
-              <w:lastRenderedPageBreak/>
-              <w:t xml:space="preserve">enunciado con el fin de dotar la expresión de más </w:t>
-            </w:r>
-            <w:r>
-              <w:rPr>
-                <w:b/>
-                <w:bCs/>
-                <w:sz w:val="21"/>
-                <w:szCs w:val="21"/>
-                <w:lang w:val="es-ES_tradnl"/>
-              </w:rPr>
-              <w:t>belleza</w:t>
-            </w:r>
-            <w:r>
-              <w:rPr>
-                <w:sz w:val="21"/>
-                <w:szCs w:val="21"/>
-                <w:lang w:val="es-ES_tradnl"/>
-              </w:rPr>
-              <w:t xml:space="preserve">. </w:t>
-            </w:r>
-          </w:p>
-        </w:tc>
-        <w:tc>
-          <w:tcPr>
-            <w:tcW w:w="3212" w:type="dxa"/>
-            <w:tcBorders>
-              <w:left w:val="single" w:sz="2" w:space="0" w:color="000000"/>
-              <w:bottom w:val="single" w:sz="2" w:space="0" w:color="000000"/>
-              <w:right w:val="single" w:sz="2" w:space="0" w:color="000000"/>
-            </w:tcBorders>
-            <w:shd w:val="clear" w:color="auto" w:fill="auto"/>
-            <w:tcMar>
-              <w:top w:w="55" w:type="dxa"/>
-              <w:left w:w="55" w:type="dxa"/>
-              <w:bottom w:w="55" w:type="dxa"/>
-              <w:right w:w="55" w:type="dxa"/>
-            </w:tcMar>
-          </w:tcPr>
-          <w:p>
-            <w:pPr>
-              <w:pStyle w:val="Contenidodelatabla"/>
-              <w:rPr>
-                <w:sz w:val="22"/>
-                <w:szCs w:val="22"/>
-                <w:lang w:val="es-ES_tradnl"/>
-              </w:rPr>
-            </w:pPr>
-            <w:r>
-              <w:rPr>
-                <w:i/>
-                <w:iCs/>
-                <w:sz w:val="22"/>
-                <w:szCs w:val="22"/>
-                <w:lang w:val="es-ES_tradnl"/>
-              </w:rPr>
-              <w:lastRenderedPageBreak/>
-              <w:t>“...Pasos de un peregrin</w:t>
-            </w:r>
-            <w:r>
-              <w:rPr>
-                <w:i/>
-                <w:iCs/>
-                <w:sz w:val="22"/>
-                <w:szCs w:val="22"/>
-                <w:lang w:val="es-ES_tradnl"/>
-              </w:rPr>
-              <w:t xml:space="preserve">o son, </w:t>
-            </w:r>
-            <w:r>
-              <w:rPr>
-                <w:i/>
-                <w:iCs/>
-                <w:sz w:val="22"/>
-                <w:szCs w:val="22"/>
-                <w:lang w:val="es-ES_tradnl"/>
-              </w:rPr>
-              <w:lastRenderedPageBreak/>
-              <w:t>errante, cuantos me dictó</w:t>
-            </w:r>
-            <w:r>
-              <w:rPr>
-                <w:i/>
-                <w:iCs/>
-                <w:sz w:val="22"/>
-                <w:szCs w:val="22"/>
-                <w:lang w:val="es-ES_tradnl"/>
-              </w:rPr>
-              <w:t xml:space="preserve"> versos dulce Musa en soledad confusa, </w:t>
-            </w:r>
-          </w:p>
-          <w:p>
-            <w:pPr>
-              <w:pStyle w:val="Contenidodelatabla"/>
-              <w:rPr>
-                <w:sz w:val="22"/>
-                <w:szCs w:val="22"/>
-                <w:lang w:val="es-ES_tradnl"/>
-              </w:rPr>
-            </w:pPr>
-            <w:r>
-              <w:rPr>
-                <w:i/>
-                <w:iCs/>
-                <w:sz w:val="22"/>
-                <w:szCs w:val="22"/>
-                <w:lang w:val="es-ES_tradnl"/>
-              </w:rPr>
-              <w:t>perdidos unos, otros inspirados...”</w:t>
-            </w:r>
-          </w:p>
-          <w:p>
-            <w:pPr>
-              <w:pStyle w:val="Contenidodelatabla"/>
-              <w:rPr>
-                <w:sz w:val="20"/>
-                <w:szCs w:val="20"/>
-                <w:lang w:val="es-ES_tradnl"/>
-              </w:rPr>
-            </w:pPr>
-          </w:p>
-          <w:p>
-            <w:pPr>
-              <w:pStyle w:val="Contenidodelatabla"/>
-              <w:rPr>
-                <w:lang w:val="es-ES_tradnl"/>
-              </w:rPr>
-            </w:pPr>
-            <w:r>
-              <w:rPr>
-                <w:sz w:val="20"/>
-                <w:szCs w:val="20"/>
-                <w:lang w:val="es-ES_tradnl"/>
-              </w:rPr>
-              <w:t xml:space="preserve">Luis de Góngora. </w:t>
-            </w:r>
-            <w:r>
-              <w:rPr>
-                <w:i/>
-                <w:iCs/>
-                <w:sz w:val="20"/>
-                <w:szCs w:val="20"/>
-                <w:lang w:val="es-ES_tradnl"/>
-              </w:rPr>
-              <w:t>Soledades</w:t>
-            </w:r>
-            <w:r>
-              <w:rPr>
-                <w:sz w:val="20"/>
-                <w:szCs w:val="20"/>
-                <w:lang w:val="es-ES_tradnl"/>
-              </w:rPr>
-              <w:t xml:space="preserve"> Fragmento</w:t>
-            </w:r>
-          </w:p>
-        </w:tc>
-      </w:tr>
-      <w:tr>
-        <w:tblPrEx>
-          <w:tblCellMar>
-            <w:top w:w="0" w:type="dxa"/>
-            <w:bottom w:w="0" w:type="dxa"/>
-          </w:tblCellMar>
-        </w:tblPrEx>
         <w:tc>
           <w:tcPr>
             <w:tcW w:w="3212" w:type="dxa"/>
@@ -9155,12 +8443,6 @@
         <w:gridCol w:w="6428"/>
       </w:tblGrid>
       <w:tr>
-        <w:tblPrEx>
-          <w:tblCellMar>
-            <w:top w:w="0" w:type="dxa"/>
-            <w:bottom w:w="0" w:type="dxa"/>
-          </w:tblCellMar>
-        </w:tblPrEx>
         <w:tc>
           <w:tcPr>
             <w:tcW w:w="3209" w:type="dxa"/>
@@ -9224,12 +8506,6 @@
         </w:tc>
       </w:tr>
       <w:tr>
-        <w:tblPrEx>
-          <w:tblCellMar>
-            <w:top w:w="0" w:type="dxa"/>
-            <w:bottom w:w="0" w:type="dxa"/>
-          </w:tblCellMar>
-        </w:tblPrEx>
         <w:tc>
           <w:tcPr>
             <w:tcW w:w="3209" w:type="dxa"/>
@@ -9359,12 +8635,6 @@
         <w:gridCol w:w="6458"/>
       </w:tblGrid>
       <w:tr>
-        <w:tblPrEx>
-          <w:tblCellMar>
-            <w:top w:w="0" w:type="dxa"/>
-            <w:bottom w:w="0" w:type="dxa"/>
-          </w:tblCellMar>
-        </w:tblPrEx>
         <w:tc>
           <w:tcPr>
             <w:tcW w:w="3179" w:type="dxa"/>
@@ -9428,12 +8698,6 @@
         </w:tc>
       </w:tr>
       <w:tr>
-        <w:tblPrEx>
-          <w:tblCellMar>
-            <w:top w:w="0" w:type="dxa"/>
-            <w:bottom w:w="0" w:type="dxa"/>
-          </w:tblCellMar>
-        </w:tblPrEx>
         <w:tc>
           <w:tcPr>
             <w:tcW w:w="3179" w:type="dxa"/>
@@ -9501,12 +8765,6 @@
         </w:tc>
       </w:tr>
       <w:tr>
-        <w:tblPrEx>
-          <w:tblCellMar>
-            <w:top w:w="0" w:type="dxa"/>
-            <w:bottom w:w="0" w:type="dxa"/>
-          </w:tblCellMar>
-        </w:tblPrEx>
         <w:tc>
           <w:tcPr>
             <w:tcW w:w="3179" w:type="dxa"/>
@@ -9576,12 +8834,6 @@
         </w:tc>
       </w:tr>
       <w:tr>
-        <w:tblPrEx>
-          <w:tblCellMar>
-            <w:top w:w="0" w:type="dxa"/>
-            <w:bottom w:w="0" w:type="dxa"/>
-          </w:tblCellMar>
-        </w:tblPrEx>
         <w:tc>
           <w:tcPr>
             <w:tcW w:w="3179" w:type="dxa"/>
@@ -9643,12 +8895,6 @@
         </w:tc>
       </w:tr>
       <w:tr>
-        <w:tblPrEx>
-          <w:tblCellMar>
-            <w:top w:w="0" w:type="dxa"/>
-            <w:bottom w:w="0" w:type="dxa"/>
-          </w:tblCellMar>
-        </w:tblPrEx>
         <w:tc>
           <w:tcPr>
             <w:tcW w:w="3179" w:type="dxa"/>
@@ -9720,12 +8966,6 @@
         </w:tc>
       </w:tr>
       <w:tr>
-        <w:tblPrEx>
-          <w:tblCellMar>
-            <w:top w:w="0" w:type="dxa"/>
-            <w:bottom w:w="0" w:type="dxa"/>
-          </w:tblCellMar>
-        </w:tblPrEx>
         <w:tc>
           <w:tcPr>
             <w:tcW w:w="3179" w:type="dxa"/>
@@ -9839,12 +9079,6 @@
         <w:gridCol w:w="6443"/>
       </w:tblGrid>
       <w:tr>
-        <w:tblPrEx>
-          <w:tblCellMar>
-            <w:top w:w="0" w:type="dxa"/>
-            <w:bottom w:w="0" w:type="dxa"/>
-          </w:tblCellMar>
-        </w:tblPrEx>
         <w:tc>
           <w:tcPr>
             <w:tcW w:w="3194" w:type="dxa"/>
@@ -9908,12 +9142,6 @@
         </w:tc>
       </w:tr>
       <w:tr>
-        <w:tblPrEx>
-          <w:tblCellMar>
-            <w:top w:w="0" w:type="dxa"/>
-            <w:bottom w:w="0" w:type="dxa"/>
-          </w:tblCellMar>
-        </w:tblPrEx>
         <w:tc>
           <w:tcPr>
             <w:tcW w:w="3194" w:type="dxa"/>
@@ -9983,12 +9211,6 @@
         </w:tc>
       </w:tr>
       <w:tr>
-        <w:tblPrEx>
-          <w:tblCellMar>
-            <w:top w:w="0" w:type="dxa"/>
-            <w:bottom w:w="0" w:type="dxa"/>
-          </w:tblCellMar>
-        </w:tblPrEx>
         <w:tc>
           <w:tcPr>
             <w:tcW w:w="3194" w:type="dxa"/>
@@ -10060,12 +9282,6 @@
         </w:tc>
       </w:tr>
       <w:tr>
-        <w:tblPrEx>
-          <w:tblCellMar>
-            <w:top w:w="0" w:type="dxa"/>
-            <w:bottom w:w="0" w:type="dxa"/>
-          </w:tblCellMar>
-        </w:tblPrEx>
         <w:tc>
           <w:tcPr>
             <w:tcW w:w="3194" w:type="dxa"/>
@@ -10266,12 +9482,6 @@
         <w:gridCol w:w="6458"/>
       </w:tblGrid>
       <w:tr>
-        <w:tblPrEx>
-          <w:tblCellMar>
-            <w:top w:w="0" w:type="dxa"/>
-            <w:bottom w:w="0" w:type="dxa"/>
-          </w:tblCellMar>
-        </w:tblPrEx>
         <w:tc>
           <w:tcPr>
             <w:tcW w:w="3179" w:type="dxa"/>
@@ -10335,12 +9545,6 @@
         </w:tc>
       </w:tr>
       <w:tr>
-        <w:tblPrEx>
-          <w:tblCellMar>
-            <w:top w:w="0" w:type="dxa"/>
-            <w:bottom w:w="0" w:type="dxa"/>
-          </w:tblCellMar>
-        </w:tblPrEx>
         <w:tc>
           <w:tcPr>
             <w:tcW w:w="3179" w:type="dxa"/>
@@ -10408,12 +9612,6 @@
         </w:tc>
       </w:tr>
       <w:tr>
-        <w:tblPrEx>
-          <w:tblCellMar>
-            <w:top w:w="0" w:type="dxa"/>
-            <w:bottom w:w="0" w:type="dxa"/>
-          </w:tblCellMar>
-        </w:tblPrEx>
         <w:tc>
           <w:tcPr>
             <w:tcW w:w="3179" w:type="dxa"/>
@@ -10491,12 +9689,6 @@
         </w:tc>
       </w:tr>
       <w:tr>
-        <w:tblPrEx>
-          <w:tblCellMar>
-            <w:top w:w="0" w:type="dxa"/>
-            <w:bottom w:w="0" w:type="dxa"/>
-          </w:tblCellMar>
-        </w:tblPrEx>
         <w:tc>
           <w:tcPr>
             <w:tcW w:w="3179" w:type="dxa"/>
@@ -10558,12 +9750,6 @@
         </w:tc>
       </w:tr>
       <w:tr>
-        <w:tblPrEx>
-          <w:tblCellMar>
-            <w:top w:w="0" w:type="dxa"/>
-            <w:bottom w:w="0" w:type="dxa"/>
-          </w:tblCellMar>
-        </w:tblPrEx>
         <w:tc>
           <w:tcPr>
             <w:tcW w:w="3179" w:type="dxa"/>
@@ -10635,12 +9821,6 @@
         </w:tc>
       </w:tr>
       <w:tr>
-        <w:tblPrEx>
-          <w:tblCellMar>
-            <w:top w:w="0" w:type="dxa"/>
-            <w:bottom w:w="0" w:type="dxa"/>
-          </w:tblCellMar>
-        </w:tblPrEx>
         <w:tc>
           <w:tcPr>
             <w:tcW w:w="3179" w:type="dxa"/>
@@ -10885,12 +10065,6 @@
         <w:gridCol w:w="6473"/>
       </w:tblGrid>
       <w:tr>
-        <w:tblPrEx>
-          <w:tblCellMar>
-            <w:top w:w="0" w:type="dxa"/>
-            <w:bottom w:w="0" w:type="dxa"/>
-          </w:tblCellMar>
-        </w:tblPrEx>
         <w:tc>
           <w:tcPr>
             <w:tcW w:w="3164" w:type="dxa"/>
@@ -10954,12 +10128,6 @@
         </w:tc>
       </w:tr>
       <w:tr>
-        <w:tblPrEx>
-          <w:tblCellMar>
-            <w:top w:w="0" w:type="dxa"/>
-            <w:bottom w:w="0" w:type="dxa"/>
-          </w:tblCellMar>
-        </w:tblPrEx>
         <w:tc>
           <w:tcPr>
             <w:tcW w:w="3164" w:type="dxa"/>
@@ -11031,12 +10199,6 @@
         </w:tc>
       </w:tr>
       <w:tr>
-        <w:tblPrEx>
-          <w:tblCellMar>
-            <w:top w:w="0" w:type="dxa"/>
-            <w:bottom w:w="0" w:type="dxa"/>
-          </w:tblCellMar>
-        </w:tblPrEx>
         <w:tc>
           <w:tcPr>
             <w:tcW w:w="3164" w:type="dxa"/>
@@ -11229,12 +10391,6 @@
         <w:gridCol w:w="3212"/>
       </w:tblGrid>
       <w:tr>
-        <w:tblPrEx>
-          <w:tblCellMar>
-            <w:top w:w="0" w:type="dxa"/>
-            <w:bottom w:w="0" w:type="dxa"/>
-          </w:tblCellMar>
-        </w:tblPrEx>
         <w:tc>
           <w:tcPr>
             <w:tcW w:w="3212" w:type="dxa"/>
@@ -11462,12 +10618,6 @@
         </w:tc>
       </w:tr>
       <w:tr>
-        <w:tblPrEx>
-          <w:tblCellMar>
-            <w:top w:w="0" w:type="dxa"/>
-            <w:bottom w:w="0" w:type="dxa"/>
-          </w:tblCellMar>
-        </w:tblPrEx>
         <w:tc>
           <w:tcPr>
             <w:tcW w:w="3212" w:type="dxa"/>
@@ -11681,12 +10831,6 @@
         </w:tc>
       </w:tr>
       <w:tr>
-        <w:tblPrEx>
-          <w:tblCellMar>
-            <w:top w:w="0" w:type="dxa"/>
-            <w:bottom w:w="0" w:type="dxa"/>
-          </w:tblCellMar>
-        </w:tblPrEx>
         <w:tc>
           <w:tcPr>
             <w:tcW w:w="3212" w:type="dxa"/>
@@ -11915,12 +11059,6 @@
         </w:tc>
       </w:tr>
       <w:tr>
-        <w:tblPrEx>
-          <w:tblCellMar>
-            <w:top w:w="0" w:type="dxa"/>
-            <w:bottom w:w="0" w:type="dxa"/>
-          </w:tblCellMar>
-        </w:tblPrEx>
         <w:tc>
           <w:tcPr>
             <w:tcW w:w="3212" w:type="dxa"/>
@@ -12152,12 +11290,6 @@
         </w:tc>
       </w:tr>
       <w:tr>
-        <w:tblPrEx>
-          <w:tblCellMar>
-            <w:top w:w="0" w:type="dxa"/>
-            <w:bottom w:w="0" w:type="dxa"/>
-          </w:tblCellMar>
-        </w:tblPrEx>
         <w:tc>
           <w:tcPr>
             <w:tcW w:w="3212" w:type="dxa"/>
@@ -12384,12 +11516,6 @@
         </w:tc>
       </w:tr>
       <w:tr>
-        <w:tblPrEx>
-          <w:tblCellMar>
-            <w:top w:w="0" w:type="dxa"/>
-            <w:bottom w:w="0" w:type="dxa"/>
-          </w:tblCellMar>
-        </w:tblPrEx>
         <w:tc>
           <w:tcPr>
             <w:tcW w:w="3212" w:type="dxa"/>
@@ -12705,12 +11831,6 @@
         </w:tc>
       </w:tr>
       <w:tr>
-        <w:tblPrEx>
-          <w:tblCellMar>
-            <w:top w:w="0" w:type="dxa"/>
-            <w:bottom w:w="0" w:type="dxa"/>
-          </w:tblCellMar>
-        </w:tblPrEx>
         <w:tc>
           <w:tcPr>
             <w:tcW w:w="3212" w:type="dxa"/>
@@ -12922,12 +12042,6 @@
         </w:tc>
       </w:tr>
       <w:tr>
-        <w:tblPrEx>
-          <w:tblCellMar>
-            <w:top w:w="0" w:type="dxa"/>
-            <w:bottom w:w="0" w:type="dxa"/>
-          </w:tblCellMar>
-        </w:tblPrEx>
         <w:tc>
           <w:tcPr>
             <w:tcW w:w="3212" w:type="dxa"/>
@@ -13108,12 +12222,6 @@
         </w:tc>
       </w:tr>
       <w:tr>
-        <w:tblPrEx>
-          <w:tblCellMar>
-            <w:top w:w="0" w:type="dxa"/>
-            <w:bottom w:w="0" w:type="dxa"/>
-          </w:tblCellMar>
-        </w:tblPrEx>
         <w:tc>
           <w:tcPr>
             <w:tcW w:w="3212" w:type="dxa"/>
@@ -13397,12 +12505,6 @@
         <w:gridCol w:w="6473"/>
       </w:tblGrid>
       <w:tr>
-        <w:tblPrEx>
-          <w:tblCellMar>
-            <w:top w:w="0" w:type="dxa"/>
-            <w:bottom w:w="0" w:type="dxa"/>
-          </w:tblCellMar>
-        </w:tblPrEx>
         <w:tc>
           <w:tcPr>
             <w:tcW w:w="3164" w:type="dxa"/>
@@ -13466,12 +12568,6 @@
         </w:tc>
       </w:tr>
       <w:tr>
-        <w:tblPrEx>
-          <w:tblCellMar>
-            <w:top w:w="0" w:type="dxa"/>
-            <w:bottom w:w="0" w:type="dxa"/>
-          </w:tblCellMar>
-        </w:tblPrEx>
         <w:tc>
           <w:tcPr>
             <w:tcW w:w="3164" w:type="dxa"/>
@@ -13634,12 +12730,6 @@
         <w:gridCol w:w="6458"/>
       </w:tblGrid>
       <w:tr>
-        <w:tblPrEx>
-          <w:tblCellMar>
-            <w:top w:w="0" w:type="dxa"/>
-            <w:bottom w:w="0" w:type="dxa"/>
-          </w:tblCellMar>
-        </w:tblPrEx>
         <w:tc>
           <w:tcPr>
             <w:tcW w:w="3179" w:type="dxa"/>
@@ -13703,12 +12793,6 @@
         </w:tc>
       </w:tr>
       <w:tr>
-        <w:tblPrEx>
-          <w:tblCellMar>
-            <w:top w:w="0" w:type="dxa"/>
-            <w:bottom w:w="0" w:type="dxa"/>
-          </w:tblCellMar>
-        </w:tblPrEx>
         <w:tc>
           <w:tcPr>
             <w:tcW w:w="3179" w:type="dxa"/>
@@ -13776,12 +12860,6 @@
         </w:tc>
       </w:tr>
       <w:tr>
-        <w:tblPrEx>
-          <w:tblCellMar>
-            <w:top w:w="0" w:type="dxa"/>
-            <w:bottom w:w="0" w:type="dxa"/>
-          </w:tblCellMar>
-        </w:tblPrEx>
         <w:tc>
           <w:tcPr>
             <w:tcW w:w="3179" w:type="dxa"/>
@@ -13851,12 +12929,6 @@
         </w:tc>
       </w:tr>
       <w:tr>
-        <w:tblPrEx>
-          <w:tblCellMar>
-            <w:top w:w="0" w:type="dxa"/>
-            <w:bottom w:w="0" w:type="dxa"/>
-          </w:tblCellMar>
-        </w:tblPrEx>
         <w:tc>
           <w:tcPr>
             <w:tcW w:w="3179" w:type="dxa"/>
@@ -13918,12 +12990,6 @@
         </w:tc>
       </w:tr>
       <w:tr>
-        <w:tblPrEx>
-          <w:tblCellMar>
-            <w:top w:w="0" w:type="dxa"/>
-            <w:bottom w:w="0" w:type="dxa"/>
-          </w:tblCellMar>
-        </w:tblPrEx>
         <w:tc>
           <w:tcPr>
             <w:tcW w:w="3179" w:type="dxa"/>
@@ -13995,12 +13061,6 @@
         </w:tc>
       </w:tr>
       <w:tr>
-        <w:tblPrEx>
-          <w:tblCellMar>
-            <w:top w:w="0" w:type="dxa"/>
-            <w:bottom w:w="0" w:type="dxa"/>
-          </w:tblCellMar>
-        </w:tblPrEx>
         <w:tc>
           <w:tcPr>
             <w:tcW w:w="3179" w:type="dxa"/>
@@ -14122,12 +13182,6 @@
         <w:gridCol w:w="6458"/>
       </w:tblGrid>
       <w:tr>
-        <w:tblPrEx>
-          <w:tblCellMar>
-            <w:top w:w="0" w:type="dxa"/>
-            <w:bottom w:w="0" w:type="dxa"/>
-          </w:tblCellMar>
-        </w:tblPrEx>
         <w:tc>
           <w:tcPr>
             <w:tcW w:w="3179" w:type="dxa"/>
@@ -14191,12 +13245,6 @@
         </w:tc>
       </w:tr>
       <w:tr>
-        <w:tblPrEx>
-          <w:tblCellMar>
-            <w:top w:w="0" w:type="dxa"/>
-            <w:bottom w:w="0" w:type="dxa"/>
-          </w:tblCellMar>
-        </w:tblPrEx>
         <w:tc>
           <w:tcPr>
             <w:tcW w:w="3179" w:type="dxa"/>
@@ -14264,12 +13312,6 @@
         </w:tc>
       </w:tr>
       <w:tr>
-        <w:tblPrEx>
-          <w:tblCellMar>
-            <w:top w:w="0" w:type="dxa"/>
-            <w:bottom w:w="0" w:type="dxa"/>
-          </w:tblCellMar>
-        </w:tblPrEx>
         <w:tc>
           <w:tcPr>
             <w:tcW w:w="3179" w:type="dxa"/>
@@ -14339,12 +13381,6 @@
         </w:tc>
       </w:tr>
       <w:tr>
-        <w:tblPrEx>
-          <w:tblCellMar>
-            <w:top w:w="0" w:type="dxa"/>
-            <w:bottom w:w="0" w:type="dxa"/>
-          </w:tblCellMar>
-        </w:tblPrEx>
         <w:tc>
           <w:tcPr>
             <w:tcW w:w="3179" w:type="dxa"/>
@@ -14406,12 +13442,6 @@
         </w:tc>
       </w:tr>
       <w:tr>
-        <w:tblPrEx>
-          <w:tblCellMar>
-            <w:top w:w="0" w:type="dxa"/>
-            <w:bottom w:w="0" w:type="dxa"/>
-          </w:tblCellMar>
-        </w:tblPrEx>
         <w:tc>
           <w:tcPr>
             <w:tcW w:w="3179" w:type="dxa"/>
@@ -14493,12 +13523,6 @@
         </w:tc>
       </w:tr>
       <w:tr>
-        <w:tblPrEx>
-          <w:tblCellMar>
-            <w:top w:w="0" w:type="dxa"/>
-            <w:bottom w:w="0" w:type="dxa"/>
-          </w:tblCellMar>
-        </w:tblPrEx>
         <w:tc>
           <w:tcPr>
             <w:tcW w:w="3179" w:type="dxa"/>
@@ -14612,12 +13636,6 @@
         <w:gridCol w:w="6458"/>
       </w:tblGrid>
       <w:tr>
-        <w:tblPrEx>
-          <w:tblCellMar>
-            <w:top w:w="0" w:type="dxa"/>
-            <w:bottom w:w="0" w:type="dxa"/>
-          </w:tblCellMar>
-        </w:tblPrEx>
         <w:tc>
           <w:tcPr>
             <w:tcW w:w="3179" w:type="dxa"/>
@@ -14681,12 +13699,6 @@
         </w:tc>
       </w:tr>
       <w:tr>
-        <w:tblPrEx>
-          <w:tblCellMar>
-            <w:top w:w="0" w:type="dxa"/>
-            <w:bottom w:w="0" w:type="dxa"/>
-          </w:tblCellMar>
-        </w:tblPrEx>
         <w:tc>
           <w:tcPr>
             <w:tcW w:w="3179" w:type="dxa"/>
@@ -14754,12 +13766,6 @@
         </w:tc>
       </w:tr>
       <w:tr>
-        <w:tblPrEx>
-          <w:tblCellMar>
-            <w:top w:w="0" w:type="dxa"/>
-            <w:bottom w:w="0" w:type="dxa"/>
-          </w:tblCellMar>
-        </w:tblPrEx>
         <w:tc>
           <w:tcPr>
             <w:tcW w:w="3179" w:type="dxa"/>
@@ -14829,12 +13835,6 @@
         </w:tc>
       </w:tr>
       <w:tr>
-        <w:tblPrEx>
-          <w:tblCellMar>
-            <w:top w:w="0" w:type="dxa"/>
-            <w:bottom w:w="0" w:type="dxa"/>
-          </w:tblCellMar>
-        </w:tblPrEx>
         <w:tc>
           <w:tcPr>
             <w:tcW w:w="3179" w:type="dxa"/>
@@ -14896,12 +13896,6 @@
         </w:tc>
       </w:tr>
       <w:tr>
-        <w:tblPrEx>
-          <w:tblCellMar>
-            <w:top w:w="0" w:type="dxa"/>
-            <w:bottom w:w="0" w:type="dxa"/>
-          </w:tblCellMar>
-        </w:tblPrEx>
         <w:tc>
           <w:tcPr>
             <w:tcW w:w="3179" w:type="dxa"/>
@@ -14973,12 +13967,6 @@
         </w:tc>
       </w:tr>
       <w:tr>
-        <w:tblPrEx>
-          <w:tblCellMar>
-            <w:top w:w="0" w:type="dxa"/>
-            <w:bottom w:w="0" w:type="dxa"/>
-          </w:tblCellMar>
-        </w:tblPrEx>
         <w:tc>
           <w:tcPr>
             <w:tcW w:w="3179" w:type="dxa"/>
@@ -15084,12 +14072,6 @@
         <w:gridCol w:w="6443"/>
       </w:tblGrid>
       <w:tr>
-        <w:tblPrEx>
-          <w:tblCellMar>
-            <w:top w:w="0" w:type="dxa"/>
-            <w:bottom w:w="0" w:type="dxa"/>
-          </w:tblCellMar>
-        </w:tblPrEx>
         <w:tc>
           <w:tcPr>
             <w:tcW w:w="3194" w:type="dxa"/>
@@ -15153,12 +14135,6 @@
         </w:tc>
       </w:tr>
       <w:tr>
-        <w:tblPrEx>
-          <w:tblCellMar>
-            <w:top w:w="0" w:type="dxa"/>
-            <w:bottom w:w="0" w:type="dxa"/>
-          </w:tblCellMar>
-        </w:tblPrEx>
         <w:tc>
           <w:tcPr>
             <w:tcW w:w="3194" w:type="dxa"/>
@@ -15228,12 +14204,6 @@
         </w:tc>
       </w:tr>
       <w:tr>
-        <w:tblPrEx>
-          <w:tblCellMar>
-            <w:top w:w="0" w:type="dxa"/>
-            <w:bottom w:w="0" w:type="dxa"/>
-          </w:tblCellMar>
-        </w:tblPrEx>
         <w:tc>
           <w:tcPr>
             <w:tcW w:w="3194" w:type="dxa"/>
@@ -15303,12 +14273,6 @@
         </w:tc>
       </w:tr>
       <w:tr>
-        <w:tblPrEx>
-          <w:tblCellMar>
-            <w:top w:w="0" w:type="dxa"/>
-            <w:bottom w:w="0" w:type="dxa"/>
-          </w:tblCellMar>
-        </w:tblPrEx>
         <w:tc>
           <w:tcPr>
             <w:tcW w:w="3194" w:type="dxa"/>
@@ -15339,20 +14303,8 @@
                 <w:szCs w:val="21"/>
                 <w:lang w:val="es-ES_tradnl"/>
               </w:rPr>
-              <w:t xml:space="preserve">Código </w:t>
-            </w:r>
-            <w:proofErr w:type="spellStart"/>
-            <w:r>
-              <w:rPr>
-                <w:b/>
-                <w:bCs/>
-                <w:sz w:val="21"/>
-                <w:szCs w:val="21"/>
-                <w:lang w:val="es-ES_tradnl"/>
-              </w:rPr>
-              <w:t>Shutterstock</w:t>
-            </w:r>
-            <w:proofErr w:type="spellEnd"/>
+              <w:t>Código Shutterstock</w:t>
+            </w:r>
           </w:p>
         </w:tc>
         <w:tc>
@@ -15393,12 +14345,6 @@
         </w:tc>
       </w:tr>
       <w:tr>
-        <w:tblPrEx>
-          <w:tblCellMar>
-            <w:top w:w="0" w:type="dxa"/>
-            <w:bottom w:w="0" w:type="dxa"/>
-          </w:tblCellMar>
-        </w:tblPrEx>
         <w:tc>
           <w:tcPr>
             <w:tcW w:w="3194" w:type="dxa"/>
@@ -15526,25 +14472,7 @@
                 <w:szCs w:val="20"/>
                 <w:lang w:val="es-ES_tradnl"/>
               </w:rPr>
-              <w:t xml:space="preserve">se identifican metonimias, metáforas, símiles, </w:t>
-            </w:r>
-            <w:proofErr w:type="spellStart"/>
-            <w:r>
-              <w:rPr>
-                <w:sz w:val="20"/>
-                <w:szCs w:val="20"/>
-                <w:lang w:val="es-ES_tradnl"/>
-              </w:rPr>
-              <w:t>oximorones</w:t>
-            </w:r>
-            <w:proofErr w:type="spellEnd"/>
-            <w:r>
-              <w:rPr>
-                <w:sz w:val="20"/>
-                <w:szCs w:val="20"/>
-                <w:lang w:val="es-ES_tradnl"/>
-              </w:rPr>
-              <w:t xml:space="preserve">, personificaciones, paradojas o antítesis que generan humor. </w:t>
+              <w:t xml:space="preserve">se identifican metonimias, metáforas, símiles, oximorones, personificaciones, paradojas o antítesis que generan humor. </w:t>
             </w:r>
           </w:p>
         </w:tc>
@@ -15586,12 +14514,6 @@
         <w:gridCol w:w="6443"/>
       </w:tblGrid>
       <w:tr>
-        <w:tblPrEx>
-          <w:tblCellMar>
-            <w:top w:w="0" w:type="dxa"/>
-            <w:bottom w:w="0" w:type="dxa"/>
-          </w:tblCellMar>
-        </w:tblPrEx>
         <w:tc>
           <w:tcPr>
             <w:tcW w:w="3194" w:type="dxa"/>
@@ -15655,12 +14577,6 @@
         </w:tc>
       </w:tr>
       <w:tr>
-        <w:tblPrEx>
-          <w:tblCellMar>
-            <w:top w:w="0" w:type="dxa"/>
-            <w:bottom w:w="0" w:type="dxa"/>
-          </w:tblCellMar>
-        </w:tblPrEx>
         <w:tc>
           <w:tcPr>
             <w:tcW w:w="3194" w:type="dxa"/>
@@ -15730,12 +14646,6 @@
         </w:tc>
       </w:tr>
       <w:tr>
-        <w:tblPrEx>
-          <w:tblCellMar>
-            <w:top w:w="0" w:type="dxa"/>
-            <w:bottom w:w="0" w:type="dxa"/>
-          </w:tblCellMar>
-        </w:tblPrEx>
         <w:tc>
           <w:tcPr>
             <w:tcW w:w="3194" w:type="dxa"/>
@@ -15817,12 +14727,6 @@
         </w:tc>
       </w:tr>
       <w:tr>
-        <w:tblPrEx>
-          <w:tblCellMar>
-            <w:top w:w="0" w:type="dxa"/>
-            <w:bottom w:w="0" w:type="dxa"/>
-          </w:tblCellMar>
-        </w:tblPrEx>
         <w:tc>
           <w:tcPr>
             <w:tcW w:w="3194" w:type="dxa"/>
@@ -15936,12 +14840,6 @@
         <w:gridCol w:w="6443"/>
       </w:tblGrid>
       <w:tr>
-        <w:tblPrEx>
-          <w:tblCellMar>
-            <w:top w:w="0" w:type="dxa"/>
-            <w:bottom w:w="0" w:type="dxa"/>
-          </w:tblCellMar>
-        </w:tblPrEx>
         <w:tc>
           <w:tcPr>
             <w:tcW w:w="3194" w:type="dxa"/>
@@ -16005,12 +14903,6 @@
         </w:tc>
       </w:tr>
       <w:tr>
-        <w:tblPrEx>
-          <w:tblCellMar>
-            <w:top w:w="0" w:type="dxa"/>
-            <w:bottom w:w="0" w:type="dxa"/>
-          </w:tblCellMar>
-        </w:tblPrEx>
         <w:tc>
           <w:tcPr>
             <w:tcW w:w="3194" w:type="dxa"/>
@@ -16080,12 +14972,6 @@
         </w:tc>
       </w:tr>
       <w:tr>
-        <w:tblPrEx>
-          <w:tblCellMar>
-            <w:top w:w="0" w:type="dxa"/>
-            <w:bottom w:w="0" w:type="dxa"/>
-          </w:tblCellMar>
-        </w:tblPrEx>
         <w:tc>
           <w:tcPr>
             <w:tcW w:w="3194" w:type="dxa"/>
@@ -16157,12 +15043,6 @@
         </w:tc>
       </w:tr>
       <w:tr>
-        <w:tblPrEx>
-          <w:tblCellMar>
-            <w:top w:w="0" w:type="dxa"/>
-            <w:bottom w:w="0" w:type="dxa"/>
-          </w:tblCellMar>
-        </w:tblPrEx>
         <w:tc>
           <w:tcPr>
             <w:tcW w:w="3194" w:type="dxa"/>
@@ -16347,12 +15227,6 @@
         <w:gridCol w:w="6458"/>
       </w:tblGrid>
       <w:tr>
-        <w:tblPrEx>
-          <w:tblCellMar>
-            <w:top w:w="0" w:type="dxa"/>
-            <w:bottom w:w="0" w:type="dxa"/>
-          </w:tblCellMar>
-        </w:tblPrEx>
         <w:tc>
           <w:tcPr>
             <w:tcW w:w="3179" w:type="dxa"/>
@@ -16416,12 +15290,6 @@
         </w:tc>
       </w:tr>
       <w:tr>
-        <w:tblPrEx>
-          <w:tblCellMar>
-            <w:top w:w="0" w:type="dxa"/>
-            <w:bottom w:w="0" w:type="dxa"/>
-          </w:tblCellMar>
-        </w:tblPrEx>
         <w:tc>
           <w:tcPr>
             <w:tcW w:w="3179" w:type="dxa"/>
@@ -16489,12 +15357,6 @@
         </w:tc>
       </w:tr>
       <w:tr>
-        <w:tblPrEx>
-          <w:tblCellMar>
-            <w:top w:w="0" w:type="dxa"/>
-            <w:bottom w:w="0" w:type="dxa"/>
-          </w:tblCellMar>
-        </w:tblPrEx>
         <w:tc>
           <w:tcPr>
             <w:tcW w:w="3179" w:type="dxa"/>
@@ -16564,12 +15426,6 @@
         </w:tc>
       </w:tr>
       <w:tr>
-        <w:tblPrEx>
-          <w:tblCellMar>
-            <w:top w:w="0" w:type="dxa"/>
-            <w:bottom w:w="0" w:type="dxa"/>
-          </w:tblCellMar>
-        </w:tblPrEx>
         <w:tc>
           <w:tcPr>
             <w:tcW w:w="3179" w:type="dxa"/>
@@ -16631,12 +15487,6 @@
         </w:tc>
       </w:tr>
       <w:tr>
-        <w:tblPrEx>
-          <w:tblCellMar>
-            <w:top w:w="0" w:type="dxa"/>
-            <w:bottom w:w="0" w:type="dxa"/>
-          </w:tblCellMar>
-        </w:tblPrEx>
         <w:tc>
           <w:tcPr>
             <w:tcW w:w="3179" w:type="dxa"/>
@@ -16708,12 +15558,6 @@
         </w:tc>
       </w:tr>
       <w:tr>
-        <w:tblPrEx>
-          <w:tblCellMar>
-            <w:top w:w="0" w:type="dxa"/>
-            <w:bottom w:w="0" w:type="dxa"/>
-          </w:tblCellMar>
-        </w:tblPrEx>
         <w:tc>
           <w:tcPr>
             <w:tcW w:w="3179" w:type="dxa"/>
@@ -17142,13 +15986,7 @@
         <w:rPr>
           <w:lang w:val="es-ES_tradnl"/>
         </w:rPr>
-        <w:t>principalmente</w:t>
-      </w:r>
-      <w:r>
-        <w:rPr>
-          <w:lang w:val="es-ES_tradnl"/>
-        </w:rPr>
-        <w:t xml:space="preserve"> </w:t>
+        <w:t xml:space="preserve">principalmente </w:t>
       </w:r>
       <w:r>
         <w:rPr>
@@ -17283,12 +16121,6 @@
         <w:gridCol w:w="6713"/>
       </w:tblGrid>
       <w:tr>
-        <w:tblPrEx>
-          <w:tblCellMar>
-            <w:top w:w="0" w:type="dxa"/>
-            <w:bottom w:w="0" w:type="dxa"/>
-          </w:tblCellMar>
-        </w:tblPrEx>
         <w:tc>
           <w:tcPr>
             <w:tcW w:w="2924" w:type="dxa"/>
@@ -17352,12 +16184,6 @@
         </w:tc>
       </w:tr>
       <w:tr>
-        <w:tblPrEx>
-          <w:tblCellMar>
-            <w:top w:w="0" w:type="dxa"/>
-            <w:bottom w:w="0" w:type="dxa"/>
-          </w:tblCellMar>
-        </w:tblPrEx>
         <w:tc>
           <w:tcPr>
             <w:tcW w:w="2924" w:type="dxa"/>
@@ -17429,12 +16255,6 @@
         </w:tc>
       </w:tr>
       <w:tr>
-        <w:tblPrEx>
-          <w:tblCellMar>
-            <w:top w:w="0" w:type="dxa"/>
-            <w:bottom w:w="0" w:type="dxa"/>
-          </w:tblCellMar>
-        </w:tblPrEx>
         <w:tc>
           <w:tcPr>
             <w:tcW w:w="2924" w:type="dxa"/>
@@ -17784,12 +16604,6 @@
         <w:gridCol w:w="6458"/>
       </w:tblGrid>
       <w:tr>
-        <w:tblPrEx>
-          <w:tblCellMar>
-            <w:top w:w="0" w:type="dxa"/>
-            <w:bottom w:w="0" w:type="dxa"/>
-          </w:tblCellMar>
-        </w:tblPrEx>
         <w:tc>
           <w:tcPr>
             <w:tcW w:w="3179" w:type="dxa"/>
@@ -17853,12 +16667,6 @@
         </w:tc>
       </w:tr>
       <w:tr>
-        <w:tblPrEx>
-          <w:tblCellMar>
-            <w:top w:w="0" w:type="dxa"/>
-            <w:bottom w:w="0" w:type="dxa"/>
-          </w:tblCellMar>
-        </w:tblPrEx>
         <w:tc>
           <w:tcPr>
             <w:tcW w:w="3179" w:type="dxa"/>
@@ -17926,12 +16734,6 @@
         </w:tc>
       </w:tr>
       <w:tr>
-        <w:tblPrEx>
-          <w:tblCellMar>
-            <w:top w:w="0" w:type="dxa"/>
-            <w:bottom w:w="0" w:type="dxa"/>
-          </w:tblCellMar>
-        </w:tblPrEx>
         <w:tc>
           <w:tcPr>
             <w:tcW w:w="3179" w:type="dxa"/>
@@ -18001,12 +16803,6 @@
         </w:tc>
       </w:tr>
       <w:tr>
-        <w:tblPrEx>
-          <w:tblCellMar>
-            <w:top w:w="0" w:type="dxa"/>
-            <w:bottom w:w="0" w:type="dxa"/>
-          </w:tblCellMar>
-        </w:tblPrEx>
         <w:tc>
           <w:tcPr>
             <w:tcW w:w="3179" w:type="dxa"/>
@@ -18068,12 +16864,6 @@
         </w:tc>
       </w:tr>
       <w:tr>
-        <w:tblPrEx>
-          <w:tblCellMar>
-            <w:top w:w="0" w:type="dxa"/>
-            <w:bottom w:w="0" w:type="dxa"/>
-          </w:tblCellMar>
-        </w:tblPrEx>
         <w:tc>
           <w:tcPr>
             <w:tcW w:w="3179" w:type="dxa"/>
@@ -18145,12 +16935,6 @@
         </w:tc>
       </w:tr>
       <w:tr>
-        <w:tblPrEx>
-          <w:tblCellMar>
-            <w:top w:w="0" w:type="dxa"/>
-            <w:bottom w:w="0" w:type="dxa"/>
-          </w:tblCellMar>
-        </w:tblPrEx>
         <w:tc>
           <w:tcPr>
             <w:tcW w:w="3179" w:type="dxa"/>
@@ -18248,12 +17032,6 @@
         <w:gridCol w:w="6458"/>
       </w:tblGrid>
       <w:tr>
-        <w:tblPrEx>
-          <w:tblCellMar>
-            <w:top w:w="0" w:type="dxa"/>
-            <w:bottom w:w="0" w:type="dxa"/>
-          </w:tblCellMar>
-        </w:tblPrEx>
         <w:tc>
           <w:tcPr>
             <w:tcW w:w="3179" w:type="dxa"/>
@@ -18317,12 +17095,6 @@
         </w:tc>
       </w:tr>
       <w:tr>
-        <w:tblPrEx>
-          <w:tblCellMar>
-            <w:top w:w="0" w:type="dxa"/>
-            <w:bottom w:w="0" w:type="dxa"/>
-          </w:tblCellMar>
-        </w:tblPrEx>
         <w:tc>
           <w:tcPr>
             <w:tcW w:w="3179" w:type="dxa"/>
@@ -18390,12 +17162,6 @@
         </w:tc>
       </w:tr>
       <w:tr>
-        <w:tblPrEx>
-          <w:tblCellMar>
-            <w:top w:w="0" w:type="dxa"/>
-            <w:bottom w:w="0" w:type="dxa"/>
-          </w:tblCellMar>
-        </w:tblPrEx>
         <w:tc>
           <w:tcPr>
             <w:tcW w:w="3179" w:type="dxa"/>
@@ -18489,12 +17255,6 @@
         </w:tc>
       </w:tr>
       <w:tr>
-        <w:tblPrEx>
-          <w:tblCellMar>
-            <w:top w:w="0" w:type="dxa"/>
-            <w:bottom w:w="0" w:type="dxa"/>
-          </w:tblCellMar>
-        </w:tblPrEx>
         <w:tc>
           <w:tcPr>
             <w:tcW w:w="3179" w:type="dxa"/>
@@ -18556,12 +17316,6 @@
         </w:tc>
       </w:tr>
       <w:tr>
-        <w:tblPrEx>
-          <w:tblCellMar>
-            <w:top w:w="0" w:type="dxa"/>
-            <w:bottom w:w="0" w:type="dxa"/>
-          </w:tblCellMar>
-        </w:tblPrEx>
         <w:tc>
           <w:tcPr>
             <w:tcW w:w="3179" w:type="dxa"/>
@@ -18633,12 +17387,6 @@
         </w:tc>
       </w:tr>
       <w:tr>
-        <w:tblPrEx>
-          <w:tblCellMar>
-            <w:top w:w="0" w:type="dxa"/>
-            <w:bottom w:w="0" w:type="dxa"/>
-          </w:tblCellMar>
-        </w:tblPrEx>
         <w:tc>
           <w:tcPr>
             <w:tcW w:w="3179" w:type="dxa"/>
@@ -18744,12 +17492,6 @@
         <w:gridCol w:w="6458"/>
       </w:tblGrid>
       <w:tr>
-        <w:tblPrEx>
-          <w:tblCellMar>
-            <w:top w:w="0" w:type="dxa"/>
-            <w:bottom w:w="0" w:type="dxa"/>
-          </w:tblCellMar>
-        </w:tblPrEx>
         <w:tc>
           <w:tcPr>
             <w:tcW w:w="3179" w:type="dxa"/>
@@ -18813,12 +17555,6 @@
         </w:tc>
       </w:tr>
       <w:tr>
-        <w:tblPrEx>
-          <w:tblCellMar>
-            <w:top w:w="0" w:type="dxa"/>
-            <w:bottom w:w="0" w:type="dxa"/>
-          </w:tblCellMar>
-        </w:tblPrEx>
         <w:tc>
           <w:tcPr>
             <w:tcW w:w="3179" w:type="dxa"/>
@@ -18886,12 +17622,6 @@
         </w:tc>
       </w:tr>
       <w:tr>
-        <w:tblPrEx>
-          <w:tblCellMar>
-            <w:top w:w="0" w:type="dxa"/>
-            <w:bottom w:w="0" w:type="dxa"/>
-          </w:tblCellMar>
-        </w:tblPrEx>
         <w:tc>
           <w:tcPr>
             <w:tcW w:w="3179" w:type="dxa"/>
@@ -18961,12 +17691,6 @@
         </w:tc>
       </w:tr>
       <w:tr>
-        <w:tblPrEx>
-          <w:tblCellMar>
-            <w:top w:w="0" w:type="dxa"/>
-            <w:bottom w:w="0" w:type="dxa"/>
-          </w:tblCellMar>
-        </w:tblPrEx>
         <w:tc>
           <w:tcPr>
             <w:tcW w:w="3179" w:type="dxa"/>
@@ -19039,12 +17763,6 @@
         </w:tc>
       </w:tr>
       <w:tr>
-        <w:tblPrEx>
-          <w:tblCellMar>
-            <w:top w:w="0" w:type="dxa"/>
-            <w:bottom w:w="0" w:type="dxa"/>
-          </w:tblCellMar>
-        </w:tblPrEx>
         <w:tc>
           <w:tcPr>
             <w:tcW w:w="3179" w:type="dxa"/>
@@ -19117,12 +17835,6 @@
         </w:tc>
       </w:tr>
       <w:tr>
-        <w:tblPrEx>
-          <w:tblCellMar>
-            <w:top w:w="0" w:type="dxa"/>
-            <w:bottom w:w="0" w:type="dxa"/>
-          </w:tblCellMar>
-        </w:tblPrEx>
         <w:tc>
           <w:tcPr>
             <w:tcW w:w="3179" w:type="dxa"/>
@@ -19299,12 +18011,6 @@
         <w:gridCol w:w="6458"/>
       </w:tblGrid>
       <w:tr>
-        <w:tblPrEx>
-          <w:tblCellMar>
-            <w:top w:w="0" w:type="dxa"/>
-            <w:bottom w:w="0" w:type="dxa"/>
-          </w:tblCellMar>
-        </w:tblPrEx>
         <w:tc>
           <w:tcPr>
             <w:tcW w:w="3179" w:type="dxa"/>
@@ -19368,12 +18074,6 @@
         </w:tc>
       </w:tr>
       <w:tr>
-        <w:tblPrEx>
-          <w:tblCellMar>
-            <w:top w:w="0" w:type="dxa"/>
-            <w:bottom w:w="0" w:type="dxa"/>
-          </w:tblCellMar>
-        </w:tblPrEx>
         <w:tc>
           <w:tcPr>
             <w:tcW w:w="3179" w:type="dxa"/>
@@ -19441,12 +18141,6 @@
         </w:tc>
       </w:tr>
       <w:tr>
-        <w:tblPrEx>
-          <w:tblCellMar>
-            <w:top w:w="0" w:type="dxa"/>
-            <w:bottom w:w="0" w:type="dxa"/>
-          </w:tblCellMar>
-        </w:tblPrEx>
         <w:tc>
           <w:tcPr>
             <w:tcW w:w="3179" w:type="dxa"/>
@@ -19516,12 +18210,6 @@
         </w:tc>
       </w:tr>
       <w:tr>
-        <w:tblPrEx>
-          <w:tblCellMar>
-            <w:top w:w="0" w:type="dxa"/>
-            <w:bottom w:w="0" w:type="dxa"/>
-          </w:tblCellMar>
-        </w:tblPrEx>
         <w:tc>
           <w:tcPr>
             <w:tcW w:w="3179" w:type="dxa"/>
@@ -19583,12 +18271,6 @@
         </w:tc>
       </w:tr>
       <w:tr>
-        <w:tblPrEx>
-          <w:tblCellMar>
-            <w:top w:w="0" w:type="dxa"/>
-            <w:bottom w:w="0" w:type="dxa"/>
-          </w:tblCellMar>
-        </w:tblPrEx>
         <w:tc>
           <w:tcPr>
             <w:tcW w:w="3179" w:type="dxa"/>
@@ -19654,18 +18336,52 @@
                 <w:szCs w:val="21"/>
                 <w:lang w:val="es-ES_tradnl"/>
               </w:rPr>
-              <w:t>Pon a prueba tu conocimiento: los ámbitos de aplicación</w:t>
+              <w:t>Pon a prueba tu</w:t>
+            </w:r>
+            <w:r>
+              <w:rPr>
+                <w:b/>
+                <w:bCs/>
+                <w:sz w:val="21"/>
+                <w:szCs w:val="21"/>
+                <w:lang w:val="es-ES_tradnl"/>
+              </w:rPr>
+              <w:t>s</w:t>
+            </w:r>
+            <w:r>
+              <w:rPr>
+                <w:b/>
+                <w:bCs/>
+                <w:sz w:val="21"/>
+                <w:szCs w:val="21"/>
+                <w:lang w:val="es-ES_tradnl"/>
+              </w:rPr>
+              <w:t xml:space="preserve"> conocimiento</w:t>
+            </w:r>
+            <w:r>
+              <w:rPr>
+                <w:b/>
+                <w:bCs/>
+                <w:sz w:val="21"/>
+                <w:szCs w:val="21"/>
+                <w:lang w:val="es-ES_tradnl"/>
+              </w:rPr>
+              <w:t>s</w:t>
+            </w:r>
+            <w:r>
+              <w:rPr>
+                <w:b/>
+                <w:bCs/>
+                <w:sz w:val="21"/>
+                <w:szCs w:val="21"/>
+                <w:lang w:val="es-ES_tradnl"/>
+              </w:rPr>
+              <w:t>: los ámbitos de aplicación</w:t>
             </w:r>
           </w:p>
         </w:tc>
       </w:tr>
       <w:tr>
-        <w:tblPrEx>
-          <w:tblCellMar>
-            <w:top w:w="0" w:type="dxa"/>
-            <w:bottom w:w="0" w:type="dxa"/>
-          </w:tblCellMar>
-        </w:tblPrEx>
         <w:tc>
           <w:tcPr>
             <w:tcW w:w="3179" w:type="dxa"/>
@@ -19836,12 +18552,6 @@
         <w:gridCol w:w="6458"/>
       </w:tblGrid>
       <w:tr>
-        <w:tblPrEx>
-          <w:tblCellMar>
-            <w:top w:w="0" w:type="dxa"/>
-            <w:bottom w:w="0" w:type="dxa"/>
-          </w:tblCellMar>
-        </w:tblPrEx>
         <w:tc>
           <w:tcPr>
             <w:tcW w:w="3179" w:type="dxa"/>
@@ -19905,12 +18615,6 @@
         </w:tc>
       </w:tr>
       <w:tr>
-        <w:tblPrEx>
-          <w:tblCellMar>
-            <w:top w:w="0" w:type="dxa"/>
-            <w:bottom w:w="0" w:type="dxa"/>
-          </w:tblCellMar>
-        </w:tblPrEx>
         <w:tc>
           <w:tcPr>
             <w:tcW w:w="3179" w:type="dxa"/>
@@ -19978,12 +18682,6 @@
         </w:tc>
       </w:tr>
       <w:tr>
-        <w:tblPrEx>
-          <w:tblCellMar>
-            <w:top w:w="0" w:type="dxa"/>
-            <w:bottom w:w="0" w:type="dxa"/>
-          </w:tblCellMar>
-        </w:tblPrEx>
         <w:tc>
           <w:tcPr>
             <w:tcW w:w="3179" w:type="dxa"/>
@@ -20053,12 +18751,6 @@
         </w:tc>
       </w:tr>
       <w:tr>
-        <w:tblPrEx>
-          <w:tblCellMar>
-            <w:top w:w="0" w:type="dxa"/>
-            <w:bottom w:w="0" w:type="dxa"/>
-          </w:tblCellMar>
-        </w:tblPrEx>
         <w:tc>
           <w:tcPr>
             <w:tcW w:w="3179" w:type="dxa"/>
@@ -20120,12 +18812,6 @@
         </w:tc>
       </w:tr>
       <w:tr>
-        <w:tblPrEx>
-          <w:tblCellMar>
-            <w:top w:w="0" w:type="dxa"/>
-            <w:bottom w:w="0" w:type="dxa"/>
-          </w:tblCellMar>
-        </w:tblPrEx>
         <w:tc>
           <w:tcPr>
             <w:tcW w:w="3179" w:type="dxa"/>
@@ -20197,12 +18883,6 @@
         </w:tc>
       </w:tr>
       <w:tr>
-        <w:tblPrEx>
-          <w:tblCellMar>
-            <w:top w:w="0" w:type="dxa"/>
-            <w:bottom w:w="0" w:type="dxa"/>
-          </w:tblCellMar>
-        </w:tblPrEx>
         <w:tc>
           <w:tcPr>
             <w:tcW w:w="3179" w:type="dxa"/>
@@ -20308,12 +18988,6 @@
         <w:gridCol w:w="6458"/>
       </w:tblGrid>
       <w:tr>
-        <w:tblPrEx>
-          <w:tblCellMar>
-            <w:top w:w="0" w:type="dxa"/>
-            <w:bottom w:w="0" w:type="dxa"/>
-          </w:tblCellMar>
-        </w:tblPrEx>
         <w:tc>
           <w:tcPr>
             <w:tcW w:w="3179" w:type="dxa"/>
@@ -20377,12 +19051,6 @@
         </w:tc>
       </w:tr>
       <w:tr>
-        <w:tblPrEx>
-          <w:tblCellMar>
-            <w:top w:w="0" w:type="dxa"/>
-            <w:bottom w:w="0" w:type="dxa"/>
-          </w:tblCellMar>
-        </w:tblPrEx>
         <w:tc>
           <w:tcPr>
             <w:tcW w:w="3179" w:type="dxa"/>
@@ -20450,12 +19118,6 @@
         </w:tc>
       </w:tr>
       <w:tr>
-        <w:tblPrEx>
-          <w:tblCellMar>
-            <w:top w:w="0" w:type="dxa"/>
-            <w:bottom w:w="0" w:type="dxa"/>
-          </w:tblCellMar>
-        </w:tblPrEx>
         <w:tc>
           <w:tcPr>
             <w:tcW w:w="3179" w:type="dxa"/>
@@ -20549,12 +19211,6 @@
         </w:tc>
       </w:tr>
       <w:tr>
-        <w:tblPrEx>
-          <w:tblCellMar>
-            <w:top w:w="0" w:type="dxa"/>
-            <w:bottom w:w="0" w:type="dxa"/>
-          </w:tblCellMar>
-        </w:tblPrEx>
         <w:tc>
           <w:tcPr>
             <w:tcW w:w="3179" w:type="dxa"/>
@@ -20616,12 +19272,6 @@
         </w:tc>
       </w:tr>
       <w:tr>
-        <w:tblPrEx>
-          <w:tblCellMar>
-            <w:top w:w="0" w:type="dxa"/>
-            <w:bottom w:w="0" w:type="dxa"/>
-          </w:tblCellMar>
-        </w:tblPrEx>
         <w:tc>
           <w:tcPr>
             <w:tcW w:w="3179" w:type="dxa"/>
@@ -20693,12 +19343,6 @@
         </w:tc>
       </w:tr>
       <w:tr>
-        <w:tblPrEx>
-          <w:tblCellMar>
-            <w:top w:w="0" w:type="dxa"/>
-            <w:bottom w:w="0" w:type="dxa"/>
-          </w:tblCellMar>
-        </w:tblPrEx>
         <w:tc>
           <w:tcPr>
             <w:tcW w:w="3179" w:type="dxa"/>
@@ -20813,12 +19457,6 @@
         <w:gridCol w:w="6458"/>
       </w:tblGrid>
       <w:tr>
-        <w:tblPrEx>
-          <w:tblCellMar>
-            <w:top w:w="0" w:type="dxa"/>
-            <w:bottom w:w="0" w:type="dxa"/>
-          </w:tblCellMar>
-        </w:tblPrEx>
         <w:tc>
           <w:tcPr>
             <w:tcW w:w="3179" w:type="dxa"/>
@@ -20882,12 +19520,6 @@
         </w:tc>
       </w:tr>
       <w:tr>
-        <w:tblPrEx>
-          <w:tblCellMar>
-            <w:top w:w="0" w:type="dxa"/>
-            <w:bottom w:w="0" w:type="dxa"/>
-          </w:tblCellMar>
-        </w:tblPrEx>
         <w:tc>
           <w:tcPr>
             <w:tcW w:w="3179" w:type="dxa"/>
@@ -20955,12 +19587,6 @@
         </w:tc>
       </w:tr>
       <w:tr>
-        <w:tblPrEx>
-          <w:tblCellMar>
-            <w:top w:w="0" w:type="dxa"/>
-            <w:bottom w:w="0" w:type="dxa"/>
-          </w:tblCellMar>
-        </w:tblPrEx>
         <w:tc>
           <w:tcPr>
             <w:tcW w:w="3179" w:type="dxa"/>
@@ -21046,12 +19672,6 @@
         </w:tc>
       </w:tr>
       <w:tr>
-        <w:tblPrEx>
-          <w:tblCellMar>
-            <w:top w:w="0" w:type="dxa"/>
-            <w:bottom w:w="0" w:type="dxa"/>
-          </w:tblCellMar>
-        </w:tblPrEx>
         <w:tc>
           <w:tcPr>
             <w:tcW w:w="3179" w:type="dxa"/>
@@ -21113,12 +19733,6 @@
         </w:tc>
       </w:tr>
       <w:tr>
-        <w:tblPrEx>
-          <w:tblCellMar>
-            <w:top w:w="0" w:type="dxa"/>
-            <w:bottom w:w="0" w:type="dxa"/>
-          </w:tblCellMar>
-        </w:tblPrEx>
         <w:tc>
           <w:tcPr>
             <w:tcW w:w="3179" w:type="dxa"/>
@@ -21190,12 +19804,6 @@
         </w:tc>
       </w:tr>
       <w:tr>
-        <w:tblPrEx>
-          <w:tblCellMar>
-            <w:top w:w="0" w:type="dxa"/>
-            <w:bottom w:w="0" w:type="dxa"/>
-          </w:tblCellMar>
-        </w:tblPrEx>
         <w:tc>
           <w:tcPr>
             <w:tcW w:w="3179" w:type="dxa"/>
@@ -21301,12 +19909,6 @@
         <w:gridCol w:w="6443"/>
       </w:tblGrid>
       <w:tr>
-        <w:tblPrEx>
-          <w:tblCellMar>
-            <w:top w:w="0" w:type="dxa"/>
-            <w:bottom w:w="0" w:type="dxa"/>
-          </w:tblCellMar>
-        </w:tblPrEx>
         <w:tc>
           <w:tcPr>
             <w:tcW w:w="3194" w:type="dxa"/>
@@ -21370,12 +19972,6 @@
         </w:tc>
       </w:tr>
       <w:tr>
-        <w:tblPrEx>
-          <w:tblCellMar>
-            <w:top w:w="0" w:type="dxa"/>
-            <w:bottom w:w="0" w:type="dxa"/>
-          </w:tblCellMar>
-        </w:tblPrEx>
         <w:tc>
           <w:tcPr>
             <w:tcW w:w="3194" w:type="dxa"/>
@@ -21445,12 +20041,6 @@
         </w:tc>
       </w:tr>
       <w:tr>
-        <w:tblPrEx>
-          <w:tblCellMar>
-            <w:top w:w="0" w:type="dxa"/>
-            <w:bottom w:w="0" w:type="dxa"/>
-          </w:tblCellMar>
-        </w:tblPrEx>
         <w:tc>
           <w:tcPr>
             <w:tcW w:w="3194" w:type="dxa"/>
@@ -21522,12 +20112,6 @@
         </w:tc>
       </w:tr>
       <w:tr>
-        <w:tblPrEx>
-          <w:tblCellMar>
-            <w:top w:w="0" w:type="dxa"/>
-            <w:bottom w:w="0" w:type="dxa"/>
-          </w:tblCellMar>
-        </w:tblPrEx>
         <w:tc>
           <w:tcPr>
             <w:tcW w:w="3194" w:type="dxa"/>
@@ -21633,12 +20217,6 @@
         <w:gridCol w:w="6443"/>
       </w:tblGrid>
       <w:tr>
-        <w:tblPrEx>
-          <w:tblCellMar>
-            <w:top w:w="0" w:type="dxa"/>
-            <w:bottom w:w="0" w:type="dxa"/>
-          </w:tblCellMar>
-        </w:tblPrEx>
         <w:tc>
           <w:tcPr>
             <w:tcW w:w="3194" w:type="dxa"/>
@@ -21702,12 +20280,6 @@
         </w:tc>
       </w:tr>
       <w:tr>
-        <w:tblPrEx>
-          <w:tblCellMar>
-            <w:top w:w="0" w:type="dxa"/>
-            <w:bottom w:w="0" w:type="dxa"/>
-          </w:tblCellMar>
-        </w:tblPrEx>
         <w:tc>
           <w:tcPr>
             <w:tcW w:w="3194" w:type="dxa"/>
@@ -21777,12 +20349,6 @@
         </w:tc>
       </w:tr>
       <w:tr>
-        <w:tblPrEx>
-          <w:tblCellMar>
-            <w:top w:w="0" w:type="dxa"/>
-            <w:bottom w:w="0" w:type="dxa"/>
-          </w:tblCellMar>
-        </w:tblPrEx>
         <w:tc>
           <w:tcPr>
             <w:tcW w:w="3194" w:type="dxa"/>
@@ -21848,18 +20414,52 @@
                 <w:szCs w:val="21"/>
                 <w:lang w:val="es-ES_tradnl"/>
               </w:rPr>
-              <w:t>Refuerza tu conocimiento: los recursos sintácticos</w:t>
+              <w:t>Refuerza tu</w:t>
+            </w:r>
+            <w:r>
+              <w:rPr>
+                <w:b/>
+                <w:bCs/>
+                <w:sz w:val="21"/>
+                <w:szCs w:val="21"/>
+                <w:lang w:val="es-ES_tradnl"/>
+              </w:rPr>
+              <w:t>s</w:t>
+            </w:r>
+            <w:r>
+              <w:rPr>
+                <w:b/>
+                <w:bCs/>
+                <w:sz w:val="21"/>
+                <w:szCs w:val="21"/>
+                <w:lang w:val="es-ES_tradnl"/>
+              </w:rPr>
+              <w:t xml:space="preserve"> conocimiento</w:t>
+            </w:r>
+            <w:r>
+              <w:rPr>
+                <w:b/>
+                <w:bCs/>
+                <w:sz w:val="21"/>
+                <w:szCs w:val="21"/>
+                <w:lang w:val="es-ES_tradnl"/>
+              </w:rPr>
+              <w:t>s</w:t>
+            </w:r>
+            <w:r>
+              <w:rPr>
+                <w:b/>
+                <w:bCs/>
+                <w:sz w:val="21"/>
+                <w:szCs w:val="21"/>
+                <w:lang w:val="es-ES_tradnl"/>
+              </w:rPr>
+              <w:t>: los recursos sintácticos</w:t>
             </w:r>
           </w:p>
         </w:tc>
       </w:tr>
       <w:tr>
-        <w:tblPrEx>
-          <w:tblCellMar>
-            <w:top w:w="0" w:type="dxa"/>
-            <w:bottom w:w="0" w:type="dxa"/>
-          </w:tblCellMar>
-        </w:tblPrEx>
         <w:tc>
           <w:tcPr>
             <w:tcW w:w="3194" w:type="dxa"/>
@@ -21923,7 +20523,25 @@
                 <w:szCs w:val="21"/>
                 <w:lang w:val="es-ES_tradnl"/>
               </w:rPr>
-              <w:t xml:space="preserve">Actividad para repasar lo aprendidos sobre los recursos sintácticos por medio de su escritura. </w:t>
+              <w:t>Acti</w:t>
+            </w:r>
+            <w:r>
+              <w:rPr>
+                <w:sz w:val="21"/>
+                <w:szCs w:val="21"/>
+                <w:lang w:val="es-ES_tradnl"/>
+              </w:rPr>
+              <w:t>vidad para repasar lo aprendido</w:t>
+            </w:r>
+            <w:bookmarkStart w:id="0" w:name="_GoBack"/>
+            <w:bookmarkEnd w:id="0"/>
+            <w:r>
+              <w:rPr>
+                <w:sz w:val="21"/>
+                <w:szCs w:val="21"/>
+                <w:lang w:val="es-ES_tradnl"/>
+              </w:rPr>
+              <w:t xml:space="preserve"> sobre los recursos sintácticos por medio de su escritura. </w:t>
             </w:r>
           </w:p>
         </w:tc>
@@ -21965,12 +20583,6 @@
         <w:gridCol w:w="6443"/>
       </w:tblGrid>
       <w:tr>
-        <w:tblPrEx>
-          <w:tblCellMar>
-            <w:top w:w="0" w:type="dxa"/>
-            <w:bottom w:w="0" w:type="dxa"/>
-          </w:tblCellMar>
-        </w:tblPrEx>
         <w:tc>
           <w:tcPr>
             <w:tcW w:w="3194" w:type="dxa"/>
@@ -22034,12 +20646,6 @@
         </w:tc>
       </w:tr>
       <w:tr>
-        <w:tblPrEx>
-          <w:tblCellMar>
-            <w:top w:w="0" w:type="dxa"/>
-            <w:bottom w:w="0" w:type="dxa"/>
-          </w:tblCellMar>
-        </w:tblPrEx>
         <w:tc>
           <w:tcPr>
             <w:tcW w:w="3194" w:type="dxa"/>
@@ -22109,12 +20715,6 @@
         </w:tc>
       </w:tr>
       <w:tr>
-        <w:tblPrEx>
-          <w:tblCellMar>
-            <w:top w:w="0" w:type="dxa"/>
-            <w:bottom w:w="0" w:type="dxa"/>
-          </w:tblCellMar>
-        </w:tblPrEx>
         <w:tc>
           <w:tcPr>
             <w:tcW w:w="3194" w:type="dxa"/>
@@ -22186,12 +20786,6 @@
         </w:tc>
       </w:tr>
       <w:tr>
-        <w:tblPrEx>
-          <w:tblCellMar>
-            <w:top w:w="0" w:type="dxa"/>
-            <w:bottom w:w="0" w:type="dxa"/>
-          </w:tblCellMar>
-        </w:tblPrEx>
         <w:tc>
           <w:tcPr>
             <w:tcW w:w="3194" w:type="dxa"/>
@@ -22265,8 +20859,6 @@
               </w:rPr>
               <w:t xml:space="preserve"> sobre los recursos semánticos </w:t>
             </w:r>
-            <w:bookmarkStart w:id="0" w:name="_GoBack"/>
-            <w:bookmarkEnd w:id="0"/>
             <w:r>
               <w:rPr>
                 <w:sz w:val="21"/>
@@ -22350,12 +20942,6 @@
         <w:gridCol w:w="6458"/>
       </w:tblGrid>
       <w:tr>
-        <w:tblPrEx>
-          <w:tblCellMar>
-            <w:top w:w="0" w:type="dxa"/>
-            <w:bottom w:w="0" w:type="dxa"/>
-          </w:tblCellMar>
-        </w:tblPrEx>
         <w:tc>
           <w:tcPr>
             <w:tcW w:w="3179" w:type="dxa"/>
@@ -22419,12 +21005,6 @@
         </w:tc>
       </w:tr>
       <w:tr>
-        <w:tblPrEx>
-          <w:tblCellMar>
-            <w:top w:w="0" w:type="dxa"/>
-            <w:bottom w:w="0" w:type="dxa"/>
-          </w:tblCellMar>
-        </w:tblPrEx>
         <w:tc>
           <w:tcPr>
             <w:tcW w:w="3179" w:type="dxa"/>
@@ -22492,12 +21072,6 @@
         </w:tc>
       </w:tr>
       <w:tr>
-        <w:tblPrEx>
-          <w:tblCellMar>
-            <w:top w:w="0" w:type="dxa"/>
-            <w:bottom w:w="0" w:type="dxa"/>
-          </w:tblCellMar>
-        </w:tblPrEx>
         <w:tc>
           <w:tcPr>
             <w:tcW w:w="3179" w:type="dxa"/>
@@ -22567,12 +21141,6 @@
         </w:tc>
       </w:tr>
       <w:tr>
-        <w:tblPrEx>
-          <w:tblCellMar>
-            <w:top w:w="0" w:type="dxa"/>
-            <w:bottom w:w="0" w:type="dxa"/>
-          </w:tblCellMar>
-        </w:tblPrEx>
         <w:tc>
           <w:tcPr>
             <w:tcW w:w="3179" w:type="dxa"/>
@@ -22634,12 +21202,6 @@
         </w:tc>
       </w:tr>
       <w:tr>
-        <w:tblPrEx>
-          <w:tblCellMar>
-            <w:top w:w="0" w:type="dxa"/>
-            <w:bottom w:w="0" w:type="dxa"/>
-          </w:tblCellMar>
-        </w:tblPrEx>
         <w:tc>
           <w:tcPr>
             <w:tcW w:w="3179" w:type="dxa"/>
@@ -22709,12 +21271,6 @@
         </w:tc>
       </w:tr>
       <w:tr>
-        <w:tblPrEx>
-          <w:tblCellMar>
-            <w:top w:w="0" w:type="dxa"/>
-            <w:bottom w:w="0" w:type="dxa"/>
-          </w:tblCellMar>
-        </w:tblPrEx>
         <w:tc>
           <w:tcPr>
             <w:tcW w:w="3179" w:type="dxa"/>
@@ -22821,12 +21377,6 @@
         <w:gridCol w:w="6458"/>
       </w:tblGrid>
       <w:tr>
-        <w:tblPrEx>
-          <w:tblCellMar>
-            <w:top w:w="0" w:type="dxa"/>
-            <w:bottom w:w="0" w:type="dxa"/>
-          </w:tblCellMar>
-        </w:tblPrEx>
         <w:tc>
           <w:tcPr>
             <w:tcW w:w="3179" w:type="dxa"/>
@@ -22890,12 +21440,6 @@
         </w:tc>
       </w:tr>
       <w:tr>
-        <w:tblPrEx>
-          <w:tblCellMar>
-            <w:top w:w="0" w:type="dxa"/>
-            <w:bottom w:w="0" w:type="dxa"/>
-          </w:tblCellMar>
-        </w:tblPrEx>
         <w:tc>
           <w:tcPr>
             <w:tcW w:w="3179" w:type="dxa"/>
@@ -22963,12 +21507,6 @@
         </w:tc>
       </w:tr>
       <w:tr>
-        <w:tblPrEx>
-          <w:tblCellMar>
-            <w:top w:w="0" w:type="dxa"/>
-            <w:bottom w:w="0" w:type="dxa"/>
-          </w:tblCellMar>
-        </w:tblPrEx>
         <w:tc>
           <w:tcPr>
             <w:tcW w:w="3179" w:type="dxa"/>
@@ -23038,12 +21576,6 @@
         </w:tc>
       </w:tr>
       <w:tr>
-        <w:tblPrEx>
-          <w:tblCellMar>
-            <w:top w:w="0" w:type="dxa"/>
-            <w:bottom w:w="0" w:type="dxa"/>
-          </w:tblCellMar>
-        </w:tblPrEx>
         <w:tc>
           <w:tcPr>
             <w:tcW w:w="3179" w:type="dxa"/>
@@ -23105,12 +21637,6 @@
         </w:tc>
       </w:tr>
       <w:tr>
-        <w:tblPrEx>
-          <w:tblCellMar>
-            <w:top w:w="0" w:type="dxa"/>
-            <w:bottom w:w="0" w:type="dxa"/>
-          </w:tblCellMar>
-        </w:tblPrEx>
         <w:tc>
           <w:tcPr>
             <w:tcW w:w="3179" w:type="dxa"/>
@@ -23180,12 +21706,6 @@
         </w:tc>
       </w:tr>
       <w:tr>
-        <w:tblPrEx>
-          <w:tblCellMar>
-            <w:top w:w="0" w:type="dxa"/>
-            <w:bottom w:w="0" w:type="dxa"/>
-          </w:tblCellMar>
-        </w:tblPrEx>
         <w:tc>
           <w:tcPr>
             <w:tcW w:w="3179" w:type="dxa"/>
@@ -23292,12 +21812,6 @@
         <w:gridCol w:w="8070"/>
       </w:tblGrid>
       <w:tr>
-        <w:tblPrEx>
-          <w:tblCellMar>
-            <w:top w:w="0" w:type="dxa"/>
-            <w:bottom w:w="0" w:type="dxa"/>
-          </w:tblCellMar>
-        </w:tblPrEx>
         <w:tc>
           <w:tcPr>
             <w:tcW w:w="3212" w:type="dxa"/>
@@ -23386,12 +21900,6 @@
         </w:tc>
       </w:tr>
       <w:tr>
-        <w:tblPrEx>
-          <w:tblCellMar>
-            <w:top w:w="0" w:type="dxa"/>
-            <w:bottom w:w="0" w:type="dxa"/>
-          </w:tblCellMar>
-        </w:tblPrEx>
         <w:tc>
           <w:tcPr>
             <w:tcW w:w="3212" w:type="dxa"/>
@@ -23485,12 +21993,6 @@
         </w:tc>
       </w:tr>
       <w:tr>
-        <w:tblPrEx>
-          <w:tblCellMar>
-            <w:top w:w="0" w:type="dxa"/>
-            <w:bottom w:w="0" w:type="dxa"/>
-          </w:tblCellMar>
-        </w:tblPrEx>
         <w:tc>
           <w:tcPr>
             <w:tcW w:w="3212" w:type="dxa"/>
@@ -23592,12 +22094,6 @@
         </w:tc>
       </w:tr>
       <w:tr>
-        <w:tblPrEx>
-          <w:tblCellMar>
-            <w:top w:w="0" w:type="dxa"/>
-            <w:bottom w:w="0" w:type="dxa"/>
-          </w:tblCellMar>
-        </w:tblPrEx>
         <w:tc>
           <w:tcPr>
             <w:tcW w:w="3212" w:type="dxa"/>
@@ -23699,12 +22195,6 @@
         </w:tc>
       </w:tr>
       <w:tr>
-        <w:tblPrEx>
-          <w:tblCellMar>
-            <w:top w:w="0" w:type="dxa"/>
-            <w:bottom w:w="0" w:type="dxa"/>
-          </w:tblCellMar>
-        </w:tblPrEx>
         <w:tc>
           <w:tcPr>
             <w:tcW w:w="3212" w:type="dxa"/>

</xml_diff>